<commit_message>
second version of introduce document with word format
</commit_message>
<xml_diff>
--- a/Files with Word Format/Introduce.docx
+++ b/Files with Word Format/Introduce.docx
@@ -8,18 +8,17 @@
         <w:jc w:val="center"/>
         <w:rPr>
           <w:rFonts w:ascii="Besmellah 2" w:hAnsi="Besmellah 2"/>
-          <w:sz w:val="320"/>
-          <w:szCs w:val="320"/>
-          <w:rtl/>
-          <w:lang w:bidi="fa-IR"/>
-        </w:rPr>
-      </w:pPr>
-      <w:bookmarkStart w:id="0" w:name="_GoBack"/>
+          <w:sz w:val="380"/>
+          <w:szCs w:val="380"/>
+          <w:rtl/>
+          <w:lang w:bidi="fa-IR"/>
+        </w:rPr>
+      </w:pPr>
       <w:r>
         <w:rPr>
           <w:rFonts w:ascii="Besmellah 2" w:hAnsi="Besmellah 2"/>
-          <w:sz w:val="320"/>
-          <w:szCs w:val="320"/>
+          <w:sz w:val="380"/>
+          <w:szCs w:val="380"/>
           <w:rtl/>
           <w:lang w:bidi="fa-IR"/>
         </w:rPr>
@@ -48,6 +47,25 @@
         </w:rPr>
         <w:t>مجتمع آموزشی</w:t>
       </w:r>
+      <w:r>
+        <w:rPr>
+          <w:rFonts w:ascii="Palatino Linotype" w:hAnsi="Palatino Linotype" w:cs="B Titr"/>
+          <w:sz w:val="96"/>
+          <w:szCs w:val="96"/>
+          <w:lang w:bidi="fa-IR"/>
+        </w:rPr>
+        <w:t xml:space="preserve"> </w:t>
+      </w:r>
+      <w:r>
+        <w:rPr>
+          <w:rFonts w:ascii="Palatino Linotype" w:hAnsi="Palatino Linotype" w:cs="B Titr" w:hint="cs"/>
+          <w:sz w:val="96"/>
+          <w:szCs w:val="96"/>
+          <w:rtl/>
+          <w:lang w:bidi="fa-IR"/>
+        </w:rPr>
+        <w:t>ماهان علم</w:t>
+      </w:r>
     </w:p>
     <w:p>
       <w:pPr>
@@ -68,27 +86,7 @@
           <w:rtl/>
           <w:lang w:bidi="fa-IR"/>
         </w:rPr>
-        <w:t>سیستم هوشمند ساز</w:t>
-      </w:r>
-      <w:r>
-        <w:rPr>
-          <w:rFonts w:ascii="Palatino Linotype" w:hAnsi="Palatino Linotype" w:cs="B Titr" w:hint="cs"/>
-          <w:sz w:val="52"/>
-          <w:szCs w:val="52"/>
-          <w:rtl/>
-          <w:lang w:bidi="fa-IR"/>
-        </w:rPr>
-        <w:t>بکیر</w:t>
-      </w:r>
-      <w:r>
-        <w:rPr>
-          <w:rFonts w:ascii="Palatino Linotype" w:hAnsi="Palatino Linotype" w:cs="B Titr"/>
-          <w:sz w:val="52"/>
-          <w:szCs w:val="52"/>
-          <w:rtl/>
-          <w:lang w:bidi="fa-IR"/>
-        </w:rPr>
-        <w:t>ی مجتمع در ابعاد مختلف</w:t>
+        <w:t>سیستم هوشمند سازی مجتمع در ابعاد مختلف</w:t>
       </w:r>
     </w:p>
     <w:p>
@@ -403,16 +401,16 @@
     <w:tbl>
       <w:tblPr>
         <w:tblStyle w:val="TableGrid"/>
-        <w:tblpPr w:leftFromText="180" w:rightFromText="180" w:vertAnchor="text" w:horzAnchor="margin" w:tblpY="-53"/>
+        <w:tblpPr w:leftFromText="180" w:rightFromText="180" w:vertAnchor="text" w:horzAnchor="margin" w:tblpXSpec="right" w:tblpY="31"/>
         <w:bidiVisual/>
-        <w:tblW w:w="10710" w:type="dxa"/>
+        <w:tblW w:w="10817" w:type="dxa"/>
         <w:tblLook w:val="04A0" w:firstRow="1" w:lastRow="0" w:firstColumn="1" w:lastColumn="0" w:noHBand="0" w:noVBand="1"/>
       </w:tblPr>
       <w:tblGrid>
         <w:gridCol w:w="1907"/>
         <w:gridCol w:w="5376"/>
         <w:gridCol w:w="1554"/>
-        <w:gridCol w:w="1873"/>
+        <w:gridCol w:w="1980"/>
       </w:tblGrid>
       <w:tr>
         <w:trPr>
@@ -420,9 +418,9 @@
         </w:trPr>
         <w:tc>
           <w:tcPr>
-            <w:tcW w:w="10710" w:type="dxa"/>
+            <w:tcW w:w="10817" w:type="dxa"/>
             <w:gridSpan w:val="4"/>
-            <w:shd w:val="clear" w:color="auto" w:fill="C5E0B3" w:themeFill="accent6" w:themeFillTint="66"/>
+            <w:shd w:val="clear" w:color="auto" w:fill="E2EFD9" w:themeFill="accent6" w:themeFillTint="33"/>
             <w:vAlign w:val="center"/>
           </w:tcPr>
           <w:p>
@@ -560,7 +558,7 @@
         </w:tc>
         <w:tc>
           <w:tcPr>
-            <w:tcW w:w="1873" w:type="dxa"/>
+            <w:tcW w:w="1980" w:type="dxa"/>
             <w:shd w:val="clear" w:color="auto" w:fill="C5E0B3" w:themeFill="accent6" w:themeFillTint="66"/>
             <w:vAlign w:val="center"/>
           </w:tcPr>
@@ -694,7 +692,7 @@
         </w:tc>
         <w:tc>
           <w:tcPr>
-            <w:tcW w:w="1873" w:type="dxa"/>
+            <w:tcW w:w="1980" w:type="dxa"/>
             <w:vAlign w:val="center"/>
           </w:tcPr>
           <w:p>
@@ -787,17 +785,7 @@
                 <w:rtl/>
                 <w:lang w:bidi="fa-IR"/>
               </w:rPr>
-              <w:t>اولین ویرایش سند</w:t>
-            </w:r>
-            <w:r>
-              <w:rPr>
-                <w:rFonts w:ascii="Palatino Linotype" w:hAnsi="Palatino Linotype" w:cs="B Nazanin"/>
-                <w:sz w:val="40"/>
-                <w:szCs w:val="40"/>
-                <w:rtl/>
-                <w:lang w:bidi="fa-IR"/>
-              </w:rPr>
-              <w:t xml:space="preserve"> پس از گفتگو با مدیریت یکی از مجتمع های آموزشی</w:t>
+              <w:t>اولین ویرایش سند پس از گفتگو با مدیریت یکی از مجتمع های آموزشی</w:t>
             </w:r>
           </w:p>
         </w:tc>
@@ -831,7 +819,7 @@
         </w:tc>
         <w:tc>
           <w:tcPr>
-            <w:tcW w:w="1873" w:type="dxa"/>
+            <w:tcW w:w="1980" w:type="dxa"/>
             <w:vAlign w:val="center"/>
           </w:tcPr>
           <w:p>
@@ -949,7 +937,7 @@
         </w:tc>
         <w:tc>
           <w:tcPr>
-            <w:tcW w:w="1873" w:type="dxa"/>
+            <w:tcW w:w="1980" w:type="dxa"/>
             <w:vAlign w:val="center"/>
           </w:tcPr>
           <w:p>
@@ -1038,7 +1026,7 @@
         </w:tc>
         <w:tc>
           <w:tcPr>
-            <w:tcW w:w="1873" w:type="dxa"/>
+            <w:tcW w:w="1980" w:type="dxa"/>
             <w:vAlign w:val="center"/>
           </w:tcPr>
           <w:p>
@@ -1117,7 +1105,7 @@
         </w:tc>
         <w:tc>
           <w:tcPr>
-            <w:tcW w:w="1873" w:type="dxa"/>
+            <w:tcW w:w="1980" w:type="dxa"/>
             <w:vAlign w:val="center"/>
           </w:tcPr>
           <w:p>
@@ -1196,7 +1184,7 @@
         </w:tc>
         <w:tc>
           <w:tcPr>
-            <w:tcW w:w="1873" w:type="dxa"/>
+            <w:tcW w:w="1980" w:type="dxa"/>
             <w:vAlign w:val="center"/>
           </w:tcPr>
           <w:p>
@@ -1275,7 +1263,7 @@
         </w:tc>
         <w:tc>
           <w:tcPr>
-            <w:tcW w:w="1873" w:type="dxa"/>
+            <w:tcW w:w="1980" w:type="dxa"/>
             <w:vAlign w:val="center"/>
           </w:tcPr>
           <w:p>
@@ -1354,7 +1342,7 @@
         </w:tc>
         <w:tc>
           <w:tcPr>
-            <w:tcW w:w="1873" w:type="dxa"/>
+            <w:tcW w:w="1980" w:type="dxa"/>
             <w:vAlign w:val="center"/>
           </w:tcPr>
           <w:p>
@@ -1433,7 +1421,7 @@
         </w:tc>
         <w:tc>
           <w:tcPr>
-            <w:tcW w:w="1873" w:type="dxa"/>
+            <w:tcW w:w="1980" w:type="dxa"/>
             <w:vAlign w:val="center"/>
           </w:tcPr>
           <w:p>
@@ -1480,7 +1468,7 @@
         <w:bidi/>
         <w:jc w:val="center"/>
         <w:rPr>
-          <w:rFonts w:ascii="Palatino Linotype" w:hAnsi="Palatino Linotype" w:cs="B Nazanin"/>
+          <w:rFonts w:ascii="Palatino Linotype" w:hAnsi="Palatino Linotype" w:cs="Mj_AridiNaskh Black"/>
           <w:color w:val="0070C0"/>
           <w:sz w:val="36"/>
           <w:szCs w:val="36"/>
@@ -1490,7 +1478,7 @@
       </w:pPr>
       <w:r>
         <w:rPr>
-          <w:rFonts w:ascii="Palatino Linotype" w:hAnsi="Palatino Linotype" w:cs="B Nazanin" w:hint="cs"/>
+          <w:rFonts w:ascii="Palatino Linotype" w:hAnsi="Palatino Linotype" w:cs="Mj_AridiNaskh Black" w:hint="cs"/>
           <w:color w:val="0070C0"/>
           <w:sz w:val="36"/>
           <w:szCs w:val="36"/>
@@ -1505,7 +1493,7 @@
       <w:pPr>
         <w:bidi/>
         <w:rPr>
-          <w:rFonts w:ascii="Palatino Linotype" w:hAnsi="Palatino Linotype" w:cs="B Nazanin"/>
+          <w:rFonts w:ascii="Palatino Linotype" w:hAnsi="Palatino Linotype" w:cs="Mj_AridiNaskh Black"/>
           <w:color w:val="0070C0"/>
           <w:sz w:val="36"/>
           <w:szCs w:val="36"/>
@@ -1515,7 +1503,7 @@
       </w:pPr>
       <w:r>
         <w:rPr>
-          <w:rFonts w:ascii="Palatino Linotype" w:hAnsi="Palatino Linotype" w:cs="B Nazanin" w:hint="cs"/>
+          <w:rFonts w:ascii="Palatino Linotype" w:hAnsi="Palatino Linotype" w:cs="Mj_AridiNaskh Black" w:hint="cs"/>
           <w:color w:val="0070C0"/>
           <w:sz w:val="36"/>
           <w:szCs w:val="36"/>
@@ -1526,7 +1514,7 @@
       </w:r>
       <w:r>
         <w:rPr>
-          <w:rFonts w:ascii="Palatino Linotype" w:hAnsi="Palatino Linotype" w:cs="B Nazanin" w:hint="cs"/>
+          <w:rFonts w:ascii="Palatino Linotype" w:hAnsi="Palatino Linotype" w:cs="Mj_AridiNaskh Black" w:hint="cs"/>
           <w:color w:val="0070C0"/>
           <w:sz w:val="36"/>
           <w:szCs w:val="36"/>
@@ -1537,7 +1525,7 @@
       </w:r>
       <w:r>
         <w:rPr>
-          <w:rFonts w:ascii="Palatino Linotype" w:hAnsi="Palatino Linotype" w:cs="B Nazanin"/>
+          <w:rFonts w:ascii="Palatino Linotype" w:hAnsi="Palatino Linotype" w:cs="Mj_AridiNaskh Black"/>
           <w:color w:val="0070C0"/>
           <w:sz w:val="36"/>
           <w:szCs w:val="36"/>
@@ -1548,7 +1536,7 @@
       </w:r>
       <w:r>
         <w:rPr>
-          <w:rFonts w:ascii="Palatino Linotype" w:hAnsi="Palatino Linotype" w:cs="B Nazanin"/>
+          <w:rFonts w:ascii="Palatino Linotype" w:hAnsi="Palatino Linotype" w:cs="Mj_AridiNaskh Black"/>
           <w:color w:val="0070C0"/>
           <w:sz w:val="36"/>
           <w:szCs w:val="36"/>
@@ -1559,18 +1547,29 @@
       </w:r>
       <w:r>
         <w:rPr>
-          <w:rFonts w:ascii="Palatino Linotype" w:hAnsi="Palatino Linotype" w:cs="B Nazanin"/>
+          <w:rFonts w:ascii="Palatino Linotype" w:hAnsi="Palatino Linotype" w:cs="Mj_AridiNaskh Black" w:hint="cs"/>
           <w:color w:val="0070C0"/>
           <w:sz w:val="36"/>
           <w:szCs w:val="36"/>
           <w:rtl/>
           <w:lang w:bidi="fa-IR"/>
         </w:rPr>
+        <w:t xml:space="preserve">   </w:t>
+      </w:r>
+      <w:r>
+        <w:rPr>
+          <w:rFonts w:ascii="Palatino Linotype" w:hAnsi="Palatino Linotype" w:cs="Mj_AridiNaskh Black"/>
+          <w:color w:val="0070C0"/>
+          <w:sz w:val="36"/>
+          <w:szCs w:val="36"/>
+          <w:rtl/>
+          <w:lang w:bidi="fa-IR"/>
+        </w:rPr>
         <w:tab/>
       </w:r>
       <w:r>
         <w:rPr>
-          <w:rFonts w:ascii="Palatino Linotype" w:hAnsi="Palatino Linotype" w:cs="B Nazanin"/>
+          <w:rFonts w:ascii="Palatino Linotype" w:hAnsi="Palatino Linotype" w:cs="Mj_AridiNaskh Black"/>
           <w:color w:val="0070C0"/>
           <w:sz w:val="36"/>
           <w:szCs w:val="36"/>
@@ -1581,7 +1580,7 @@
       </w:r>
       <w:r>
         <w:rPr>
-          <w:rFonts w:ascii="Palatino Linotype" w:hAnsi="Palatino Linotype" w:cs="B Nazanin"/>
+          <w:rFonts w:ascii="Palatino Linotype" w:hAnsi="Palatino Linotype" w:cs="Mj_AridiNaskh Black"/>
           <w:color w:val="0070C0"/>
           <w:sz w:val="36"/>
           <w:szCs w:val="36"/>
@@ -1592,7 +1591,7 @@
       </w:r>
       <w:r>
         <w:rPr>
-          <w:rFonts w:ascii="Palatino Linotype" w:hAnsi="Palatino Linotype" w:cs="B Nazanin"/>
+          <w:rFonts w:ascii="Palatino Linotype" w:hAnsi="Palatino Linotype" w:cs="Mj_AridiNaskh Black"/>
           <w:color w:val="0070C0"/>
           <w:sz w:val="36"/>
           <w:szCs w:val="36"/>
@@ -1603,18 +1602,29 @@
       </w:r>
       <w:r>
         <w:rPr>
-          <w:rFonts w:ascii="Palatino Linotype" w:hAnsi="Palatino Linotype" w:cs="B Nazanin"/>
+          <w:rFonts w:ascii="Palatino Linotype" w:hAnsi="Palatino Linotype" w:cs="Mj_AridiNaskh Black" w:hint="cs"/>
           <w:color w:val="0070C0"/>
           <w:sz w:val="36"/>
           <w:szCs w:val="36"/>
           <w:rtl/>
           <w:lang w:bidi="fa-IR"/>
         </w:rPr>
+        <w:t xml:space="preserve">   </w:t>
+      </w:r>
+      <w:r>
+        <w:rPr>
+          <w:rFonts w:ascii="Palatino Linotype" w:hAnsi="Palatino Linotype" w:cs="Mj_AridiNaskh Black" w:hint="cs"/>
+          <w:color w:val="0070C0"/>
+          <w:sz w:val="36"/>
+          <w:szCs w:val="36"/>
+          <w:rtl/>
+          <w:lang w:bidi="fa-IR"/>
+        </w:rPr>
         <w:tab/>
       </w:r>
       <w:r>
         <w:rPr>
-          <w:rFonts w:ascii="Palatino Linotype" w:hAnsi="Palatino Linotype" w:cs="B Nazanin"/>
+          <w:rFonts w:ascii="Palatino Linotype" w:hAnsi="Palatino Linotype" w:cs="Mj_AridiNaskh Black" w:hint="cs"/>
           <w:color w:val="0070C0"/>
           <w:sz w:val="36"/>
           <w:szCs w:val="36"/>
@@ -1625,7 +1635,7 @@
       </w:r>
       <w:r>
         <w:rPr>
-          <w:rFonts w:ascii="Palatino Linotype" w:hAnsi="Palatino Linotype" w:cs="B Nazanin"/>
+          <w:rFonts w:ascii="Palatino Linotype" w:hAnsi="Palatino Linotype" w:cs="Mj_AridiNaskh Black" w:hint="cs"/>
           <w:color w:val="0070C0"/>
           <w:sz w:val="36"/>
           <w:szCs w:val="36"/>
@@ -1636,7 +1646,7 @@
       </w:r>
       <w:r>
         <w:rPr>
-          <w:rFonts w:ascii="Palatino Linotype" w:hAnsi="Palatino Linotype" w:cs="B Nazanin"/>
+          <w:rFonts w:ascii="Palatino Linotype" w:hAnsi="Palatino Linotype" w:cs="Mj_AridiNaskh Black" w:hint="cs"/>
           <w:color w:val="0070C0"/>
           <w:sz w:val="36"/>
           <w:szCs w:val="36"/>
@@ -1647,7 +1657,7 @@
       </w:r>
       <w:r>
         <w:rPr>
-          <w:rFonts w:ascii="Palatino Linotype" w:hAnsi="Palatino Linotype" w:cs="B Nazanin"/>
+          <w:rFonts w:ascii="Palatino Linotype" w:hAnsi="Palatino Linotype" w:cs="Mj_AridiNaskh Black"/>
           <w:color w:val="0070C0"/>
           <w:sz w:val="36"/>
           <w:szCs w:val="36"/>
@@ -1658,19 +1668,287 @@
       </w:r>
       <w:r>
         <w:rPr>
-          <w:rFonts w:ascii="Palatino Linotype" w:hAnsi="Palatino Linotype" w:cs="B Nazanin"/>
+          <w:rFonts w:ascii="Palatino Linotype" w:hAnsi="Palatino Linotype" w:cs="Mj_AridiNaskh Black" w:hint="cs"/>
           <w:color w:val="0070C0"/>
           <w:sz w:val="36"/>
           <w:szCs w:val="36"/>
           <w:rtl/>
           <w:lang w:bidi="fa-IR"/>
         </w:rPr>
+        <w:t xml:space="preserve">             </w:t>
+      </w:r>
+      <w:r>
+        <w:rPr>
+          <w:rFonts w:ascii="Palatino Linotype" w:hAnsi="Palatino Linotype" w:cs="Mj_AridiNaskh Black" w:hint="cs"/>
+          <w:color w:val="0070C0"/>
+          <w:sz w:val="36"/>
+          <w:szCs w:val="36"/>
+          <w:rtl/>
+          <w:lang w:bidi="fa-IR"/>
+        </w:rPr>
+        <w:t>صفحه</w:t>
+      </w:r>
+    </w:p>
+    <w:p>
+      <w:pPr>
+        <w:bidi/>
+        <w:rPr>
+          <w:rFonts w:ascii="Palatino Linotype" w:hAnsi="Palatino Linotype" w:cs="Mj_AridiNaskh Black"/>
+          <w:color w:val="0070C0"/>
+          <w:sz w:val="36"/>
+          <w:szCs w:val="36"/>
+          <w:rtl/>
+          <w:lang w:bidi="fa-IR"/>
+        </w:rPr>
+      </w:pPr>
+    </w:p>
+    <w:p>
+      <w:pPr>
+        <w:bidi/>
+        <w:rPr>
+          <w:rFonts w:ascii="Palatino Linotype" w:hAnsi="Palatino Linotype" w:cs="Mj_AridiNaskh Black"/>
+          <w:sz w:val="36"/>
+          <w:szCs w:val="36"/>
+          <w:lang w:bidi="fa-IR"/>
+        </w:rPr>
+      </w:pPr>
+      <w:r>
+        <w:rPr>
+          <w:rFonts w:ascii="Palatino Linotype" w:hAnsi="Palatino Linotype" w:cs="Mj_AridiNaskh Black" w:hint="cs"/>
+          <w:sz w:val="36"/>
+          <w:szCs w:val="36"/>
+          <w:rtl/>
+          <w:lang w:bidi="fa-IR"/>
+        </w:rPr>
+        <w:t xml:space="preserve">1 : </w:t>
+      </w:r>
+      <w:r>
+        <w:rPr>
+          <w:rFonts w:ascii="Palatino Linotype" w:hAnsi="Palatino Linotype" w:cs="Mj_AridiNaskh Black" w:hint="cs"/>
+          <w:sz w:val="36"/>
+          <w:szCs w:val="36"/>
+          <w:rtl/>
+          <w:lang w:bidi="fa-IR"/>
+        </w:rPr>
+        <w:t>مقدمه</w:t>
+      </w:r>
+      <w:r>
+        <w:rPr>
+          <w:rFonts w:ascii="Palatino Linotype" w:hAnsi="Palatino Linotype" w:cs="Mj_AridiNaskh Black" w:hint="cs"/>
+          <w:sz w:val="36"/>
+          <w:szCs w:val="36"/>
+          <w:rtl/>
+          <w:lang w:bidi="fa-IR"/>
+        </w:rPr>
+        <w:t xml:space="preserve"> </w:t>
+      </w:r>
+    </w:p>
+    <w:p>
+      <w:pPr>
+        <w:bidi/>
+        <w:ind w:firstLine="720"/>
+        <w:rPr>
+          <w:rFonts w:ascii="Palatino Linotype" w:hAnsi="Palatino Linotype" w:cs="Mj_AridiNaskh Black"/>
+          <w:sz w:val="36"/>
+          <w:szCs w:val="36"/>
+          <w:lang w:bidi="fa-IR"/>
+        </w:rPr>
+      </w:pPr>
+      <w:r>
+        <w:rPr>
+          <w:rFonts w:ascii="Palatino Linotype" w:hAnsi="Palatino Linotype" w:cs="Mj_AridiNaskh Black" w:hint="cs"/>
+          <w:sz w:val="36"/>
+          <w:szCs w:val="36"/>
+          <w:rtl/>
+          <w:lang w:bidi="fa-IR"/>
+        </w:rPr>
+        <w:t xml:space="preserve">1-1 : </w:t>
+      </w:r>
+      <w:r>
+        <w:rPr>
+          <w:rFonts w:ascii="Palatino Linotype" w:hAnsi="Palatino Linotype" w:cs="Mj_AridiNaskh Black" w:hint="cs"/>
+          <w:sz w:val="36"/>
+          <w:szCs w:val="36"/>
+          <w:rtl/>
+          <w:lang w:bidi="fa-IR"/>
+        </w:rPr>
+        <w:t>هدف</w:t>
+      </w:r>
+    </w:p>
+    <w:p>
+      <w:pPr>
+        <w:bidi/>
+        <w:ind w:left="720"/>
+        <w:rPr>
+          <w:rFonts w:ascii="Palatino Linotype" w:hAnsi="Palatino Linotype" w:cs="Mj_AridiNaskh Black"/>
+          <w:sz w:val="36"/>
+          <w:szCs w:val="36"/>
+          <w:lang w:bidi="fa-IR"/>
+        </w:rPr>
+      </w:pPr>
+      <w:r>
+        <w:rPr>
+          <w:rFonts w:ascii="Palatino Linotype" w:hAnsi="Palatino Linotype" w:cs="Mj_AridiNaskh Black" w:hint="cs"/>
+          <w:sz w:val="36"/>
+          <w:szCs w:val="36"/>
+          <w:rtl/>
+          <w:lang w:bidi="fa-IR"/>
+        </w:rPr>
+        <w:t xml:space="preserve">2-1: </w:t>
+      </w:r>
+      <w:r>
+        <w:rPr>
+          <w:rFonts w:ascii="Palatino Linotype" w:hAnsi="Palatino Linotype" w:cs="Mj_AridiNaskh Black" w:hint="cs"/>
+          <w:sz w:val="36"/>
+          <w:szCs w:val="36"/>
+          <w:rtl/>
+          <w:lang w:bidi="fa-IR"/>
+        </w:rPr>
+        <w:t>محتوا</w:t>
+      </w:r>
+    </w:p>
+    <w:p>
+      <w:pPr>
+        <w:bidi/>
+        <w:ind w:firstLine="720"/>
+        <w:rPr>
+          <w:rFonts w:ascii="Palatino Linotype" w:hAnsi="Palatino Linotype" w:cs="Mj_AridiNaskh Black"/>
+          <w:sz w:val="36"/>
+          <w:szCs w:val="36"/>
+          <w:lang w:bidi="fa-IR"/>
+        </w:rPr>
+      </w:pPr>
+      <w:r>
+        <w:rPr>
+          <w:rFonts w:ascii="Palatino Linotype" w:hAnsi="Palatino Linotype" w:cs="Mj_AridiNaskh Black" w:hint="cs"/>
+          <w:sz w:val="36"/>
+          <w:szCs w:val="36"/>
+          <w:rtl/>
+          <w:lang w:bidi="fa-IR"/>
+        </w:rPr>
+        <w:t xml:space="preserve">3-1: </w:t>
+      </w:r>
+      <w:r>
+        <w:rPr>
+          <w:rFonts w:ascii="Palatino Linotype" w:hAnsi="Palatino Linotype" w:cs="Mj_AridiNaskh Black" w:hint="cs"/>
+          <w:sz w:val="36"/>
+          <w:szCs w:val="36"/>
+          <w:rtl/>
+          <w:lang w:bidi="fa-IR"/>
+        </w:rPr>
+        <w:t>دامنه کاربرد</w:t>
+      </w:r>
+    </w:p>
+    <w:p>
+      <w:pPr>
+        <w:bidi/>
+        <w:ind w:firstLine="720"/>
+        <w:rPr>
+          <w:rFonts w:ascii="Palatino Linotype" w:hAnsi="Palatino Linotype" w:cs="Mj_AridiNaskh Black"/>
+          <w:sz w:val="36"/>
+          <w:szCs w:val="36"/>
+          <w:lang w:bidi="fa-IR"/>
+        </w:rPr>
+      </w:pPr>
+      <w:r>
+        <w:rPr>
+          <w:rFonts w:ascii="Palatino Linotype" w:hAnsi="Palatino Linotype" w:cs="Mj_AridiNaskh Black" w:hint="cs"/>
+          <w:sz w:val="36"/>
+          <w:szCs w:val="36"/>
+          <w:rtl/>
+          <w:lang w:bidi="fa-IR"/>
+        </w:rPr>
+        <w:t xml:space="preserve">4-1: </w:t>
+      </w:r>
+      <w:r>
+        <w:rPr>
+          <w:rFonts w:ascii="Palatino Linotype" w:hAnsi="Palatino Linotype" w:cs="Mj_AridiNaskh Black" w:hint="cs"/>
+          <w:sz w:val="36"/>
+          <w:szCs w:val="36"/>
+          <w:rtl/>
+          <w:lang w:bidi="fa-IR"/>
+        </w:rPr>
+        <w:t>مراجع</w:t>
+      </w:r>
+    </w:p>
+    <w:p>
+      <w:pPr>
+        <w:bidi/>
+        <w:rPr>
+          <w:rFonts w:ascii="Palatino Linotype" w:hAnsi="Palatino Linotype" w:cs="Mj_AridiNaskh Black"/>
+          <w:sz w:val="36"/>
+          <w:szCs w:val="36"/>
+          <w:rtl/>
+          <w:lang w:bidi="fa-IR"/>
+        </w:rPr>
+      </w:pPr>
+      <w:r>
+        <w:rPr>
+          <w:rFonts w:ascii="Palatino Linotype" w:hAnsi="Palatino Linotype" w:cs="Mj_AridiNaskh Black" w:hint="cs"/>
+          <w:sz w:val="36"/>
+          <w:szCs w:val="36"/>
+          <w:rtl/>
+          <w:lang w:bidi="fa-IR"/>
+        </w:rPr>
+        <w:t xml:space="preserve">2: </w:t>
+      </w:r>
+      <w:r>
+        <w:rPr>
+          <w:rFonts w:ascii="Palatino Linotype" w:hAnsi="Palatino Linotype" w:cs="Mj_AridiNaskh Black" w:hint="cs"/>
+          <w:sz w:val="36"/>
+          <w:szCs w:val="36"/>
+          <w:rtl/>
+          <w:lang w:bidi="fa-IR"/>
+        </w:rPr>
+        <w:t>معرفی سیستم</w:t>
+      </w:r>
+    </w:p>
+    <w:p>
+      <w:pPr>
+        <w:bidi/>
+        <w:rPr>
+          <w:rFonts w:ascii="Palatino Linotype" w:hAnsi="Palatino Linotype" w:cs="Mj_AridiNaskh Black" w:hint="cs"/>
+          <w:sz w:val="36"/>
+          <w:szCs w:val="36"/>
+          <w:rtl/>
+          <w:lang w:bidi="fa-IR"/>
+        </w:rPr>
+      </w:pPr>
+      <w:r>
+        <w:rPr>
+          <w:rFonts w:ascii="Palatino Linotype" w:hAnsi="Palatino Linotype" w:cs="Mj_AridiNaskh Black"/>
+          <w:sz w:val="36"/>
+          <w:szCs w:val="36"/>
+          <w:rtl/>
+          <w:lang w:bidi="fa-IR"/>
+        </w:rPr>
         <w:tab/>
       </w:r>
       <w:r>
         <w:rPr>
-          <w:rFonts w:ascii="Palatino Linotype" w:hAnsi="Palatino Linotype" w:cs="B Nazanin"/>
-          <w:color w:val="0070C0"/>
+          <w:rFonts w:ascii="Palatino Linotype" w:hAnsi="Palatino Linotype" w:cs="Mj_AridiNaskh Black" w:hint="cs"/>
+          <w:sz w:val="36"/>
+          <w:szCs w:val="36"/>
+          <w:rtl/>
+          <w:lang w:bidi="fa-IR"/>
+        </w:rPr>
+        <w:t>1-2: کل مجتمع</w:t>
+      </w:r>
+    </w:p>
+    <w:p>
+      <w:pPr>
+        <w:bidi/>
+        <w:rPr>
+          <w:rFonts w:ascii="Palatino Linotype" w:hAnsi="Palatino Linotype" w:cs="Mj_AridiNaskh Black" w:hint="cs"/>
+          <w:sz w:val="36"/>
+          <w:szCs w:val="36"/>
+          <w:rtl/>
+          <w:lang w:bidi="fa-IR"/>
+        </w:rPr>
+      </w:pPr>
+      <w:r>
+        <w:rPr>
+          <w:rFonts w:ascii="Palatino Linotype" w:hAnsi="Palatino Linotype" w:cs="Mj_AridiNaskh Black"/>
           <w:sz w:val="36"/>
           <w:szCs w:val="36"/>
           <w:rtl/>
@@ -1680,28 +1958,388 @@
       </w:r>
       <w:r>
         <w:rPr>
-          <w:rFonts w:ascii="Palatino Linotype" w:hAnsi="Palatino Linotype" w:cs="B Nazanin" w:hint="cs"/>
-          <w:color w:val="0070C0"/>
-          <w:sz w:val="36"/>
-          <w:szCs w:val="36"/>
-          <w:rtl/>
-          <w:lang w:bidi="fa-IR"/>
-        </w:rPr>
-        <w:t>صفحه</w:t>
-      </w:r>
-    </w:p>
-    <w:p>
-      <w:pPr>
-        <w:bidi/>
-        <w:rPr>
-          <w:rFonts w:ascii="Palatino Linotype" w:hAnsi="Palatino Linotype" w:cs="B Nazanin"/>
-          <w:color w:val="0070C0"/>
-          <w:sz w:val="36"/>
-          <w:szCs w:val="36"/>
-          <w:rtl/>
-          <w:lang w:bidi="fa-IR"/>
-        </w:rPr>
-      </w:pPr>
+          <w:rFonts w:ascii="Palatino Linotype" w:hAnsi="Palatino Linotype" w:cs="Mj_AridiNaskh Black"/>
+          <w:sz w:val="36"/>
+          <w:szCs w:val="36"/>
+          <w:rtl/>
+          <w:lang w:bidi="fa-IR"/>
+        </w:rPr>
+        <w:tab/>
+      </w:r>
+      <w:r>
+        <w:rPr>
+          <w:rFonts w:ascii="Palatino Linotype" w:hAnsi="Palatino Linotype" w:cs="Mj_AridiNaskh Black" w:hint="cs"/>
+          <w:sz w:val="36"/>
+          <w:szCs w:val="36"/>
+          <w:rtl/>
+          <w:lang w:bidi="fa-IR"/>
+        </w:rPr>
+        <w:t>1-1-2: اهداف کلی و مقدمه</w:t>
+      </w:r>
+    </w:p>
+    <w:p>
+      <w:pPr>
+        <w:bidi/>
+        <w:rPr>
+          <w:rFonts w:ascii="Palatino Linotype" w:hAnsi="Palatino Linotype" w:cs="Mj_AridiNaskh Black" w:hint="cs"/>
+          <w:sz w:val="36"/>
+          <w:szCs w:val="36"/>
+          <w:rtl/>
+          <w:lang w:bidi="fa-IR"/>
+        </w:rPr>
+      </w:pPr>
+      <w:r>
+        <w:rPr>
+          <w:rFonts w:ascii="Palatino Linotype" w:hAnsi="Palatino Linotype" w:cs="Mj_AridiNaskh Black"/>
+          <w:sz w:val="36"/>
+          <w:szCs w:val="36"/>
+          <w:rtl/>
+          <w:lang w:bidi="fa-IR"/>
+        </w:rPr>
+        <w:tab/>
+      </w:r>
+      <w:r>
+        <w:rPr>
+          <w:rFonts w:ascii="Palatino Linotype" w:hAnsi="Palatino Linotype" w:cs="Mj_AridiNaskh Black" w:hint="cs"/>
+          <w:sz w:val="36"/>
+          <w:szCs w:val="36"/>
+          <w:rtl/>
+          <w:lang w:bidi="fa-IR"/>
+        </w:rPr>
+        <w:t>2-2: واحدها</w:t>
+      </w:r>
+    </w:p>
+    <w:p>
+      <w:pPr>
+        <w:bidi/>
+        <w:rPr>
+          <w:rFonts w:ascii="Palatino Linotype" w:hAnsi="Palatino Linotype" w:cs="Mj_AridiNaskh Black" w:hint="cs"/>
+          <w:sz w:val="36"/>
+          <w:szCs w:val="36"/>
+          <w:rtl/>
+          <w:lang w:bidi="fa-IR"/>
+        </w:rPr>
+      </w:pPr>
+      <w:r>
+        <w:rPr>
+          <w:rFonts w:ascii="Palatino Linotype" w:hAnsi="Palatino Linotype" w:cs="Mj_AridiNaskh Black"/>
+          <w:sz w:val="36"/>
+          <w:szCs w:val="36"/>
+          <w:rtl/>
+          <w:lang w:bidi="fa-IR"/>
+        </w:rPr>
+        <w:tab/>
+      </w:r>
+      <w:r>
+        <w:rPr>
+          <w:rFonts w:ascii="Palatino Linotype" w:hAnsi="Palatino Linotype" w:cs="Mj_AridiNaskh Black"/>
+          <w:sz w:val="36"/>
+          <w:szCs w:val="36"/>
+          <w:rtl/>
+          <w:lang w:bidi="fa-IR"/>
+        </w:rPr>
+        <w:tab/>
+      </w:r>
+      <w:r>
+        <w:rPr>
+          <w:rFonts w:ascii="Palatino Linotype" w:hAnsi="Palatino Linotype" w:cs="Mj_AridiNaskh Black" w:hint="cs"/>
+          <w:sz w:val="36"/>
+          <w:szCs w:val="36"/>
+          <w:rtl/>
+          <w:lang w:bidi="fa-IR"/>
+        </w:rPr>
+        <w:t>1-2-2: واحد کنکور</w:t>
+      </w:r>
+    </w:p>
+    <w:p>
+      <w:pPr>
+        <w:bidi/>
+        <w:rPr>
+          <w:rFonts w:ascii="Palatino Linotype" w:hAnsi="Palatino Linotype" w:cs="Mj_AridiNaskh Black"/>
+          <w:sz w:val="36"/>
+          <w:szCs w:val="36"/>
+          <w:rtl/>
+          <w:lang w:bidi="fa-IR"/>
+        </w:rPr>
+      </w:pPr>
+      <w:r>
+        <w:rPr>
+          <w:rFonts w:ascii="Palatino Linotype" w:hAnsi="Palatino Linotype" w:cs="Mj_AridiNaskh Black"/>
+          <w:sz w:val="36"/>
+          <w:szCs w:val="36"/>
+          <w:rtl/>
+          <w:lang w:bidi="fa-IR"/>
+        </w:rPr>
+        <w:tab/>
+      </w:r>
+      <w:r>
+        <w:rPr>
+          <w:rFonts w:ascii="Palatino Linotype" w:hAnsi="Palatino Linotype" w:cs="Mj_AridiNaskh Black"/>
+          <w:sz w:val="36"/>
+          <w:szCs w:val="36"/>
+          <w:rtl/>
+          <w:lang w:bidi="fa-IR"/>
+        </w:rPr>
+        <w:tab/>
+      </w:r>
+      <w:r>
+        <w:rPr>
+          <w:rFonts w:ascii="Palatino Linotype" w:hAnsi="Palatino Linotype" w:cs="Mj_AridiNaskh Black"/>
+          <w:sz w:val="36"/>
+          <w:szCs w:val="36"/>
+          <w:rtl/>
+          <w:lang w:bidi="fa-IR"/>
+        </w:rPr>
+        <w:tab/>
+      </w:r>
+      <w:r>
+        <w:rPr>
+          <w:rFonts w:ascii="Palatino Linotype" w:hAnsi="Palatino Linotype" w:cs="Mj_AridiNaskh Black" w:hint="cs"/>
+          <w:sz w:val="36"/>
+          <w:szCs w:val="36"/>
+          <w:rtl/>
+          <w:lang w:bidi="fa-IR"/>
+        </w:rPr>
+        <w:t>1-1-2-2: بخش علوم انسانی</w:t>
+      </w:r>
+    </w:p>
+    <w:p>
+      <w:pPr>
+        <w:bidi/>
+        <w:rPr>
+          <w:rFonts w:ascii="Palatino Linotype" w:hAnsi="Palatino Linotype" w:cs="Mj_AridiNaskh Black" w:hint="cs"/>
+          <w:sz w:val="36"/>
+          <w:szCs w:val="36"/>
+          <w:rtl/>
+          <w:lang w:bidi="fa-IR"/>
+        </w:rPr>
+      </w:pPr>
+      <w:r>
+        <w:rPr>
+          <w:rFonts w:ascii="Palatino Linotype" w:hAnsi="Palatino Linotype" w:cs="Mj_AridiNaskh Black"/>
+          <w:sz w:val="36"/>
+          <w:szCs w:val="36"/>
+          <w:rtl/>
+          <w:lang w:bidi="fa-IR"/>
+        </w:rPr>
+        <w:tab/>
+      </w:r>
+      <w:r>
+        <w:rPr>
+          <w:rFonts w:ascii="Palatino Linotype" w:hAnsi="Palatino Linotype" w:cs="Mj_AridiNaskh Black"/>
+          <w:sz w:val="36"/>
+          <w:szCs w:val="36"/>
+          <w:rtl/>
+          <w:lang w:bidi="fa-IR"/>
+        </w:rPr>
+        <w:tab/>
+      </w:r>
+      <w:r>
+        <w:rPr>
+          <w:rFonts w:ascii="Palatino Linotype" w:hAnsi="Palatino Linotype" w:cs="Mj_AridiNaskh Black"/>
+          <w:sz w:val="36"/>
+          <w:szCs w:val="36"/>
+          <w:rtl/>
+          <w:lang w:bidi="fa-IR"/>
+        </w:rPr>
+        <w:tab/>
+      </w:r>
+      <w:r>
+        <w:rPr>
+          <w:rFonts w:ascii="Palatino Linotype" w:hAnsi="Palatino Linotype" w:cs="Mj_AridiNaskh Black"/>
+          <w:sz w:val="36"/>
+          <w:szCs w:val="36"/>
+          <w:rtl/>
+          <w:lang w:bidi="fa-IR"/>
+        </w:rPr>
+        <w:tab/>
+      </w:r>
+      <w:r>
+        <w:rPr>
+          <w:rFonts w:ascii="Palatino Linotype" w:hAnsi="Palatino Linotype" w:cs="Mj_AridiNaskh Black" w:hint="cs"/>
+          <w:sz w:val="36"/>
+          <w:szCs w:val="36"/>
+          <w:rtl/>
+          <w:lang w:bidi="fa-IR"/>
+        </w:rPr>
+        <w:t>1-1-1-2-2: دبیران</w:t>
+      </w:r>
+    </w:p>
+    <w:p>
+      <w:pPr>
+        <w:bidi/>
+        <w:rPr>
+          <w:rFonts w:ascii="Palatino Linotype" w:hAnsi="Palatino Linotype" w:cs="Mj_AridiNaskh Black"/>
+          <w:sz w:val="36"/>
+          <w:szCs w:val="36"/>
+          <w:rtl/>
+          <w:lang w:bidi="fa-IR"/>
+        </w:rPr>
+      </w:pPr>
+      <w:r>
+        <w:rPr>
+          <w:rFonts w:ascii="Palatino Linotype" w:hAnsi="Palatino Linotype" w:cs="Mj_AridiNaskh Black"/>
+          <w:sz w:val="36"/>
+          <w:szCs w:val="36"/>
+          <w:rtl/>
+          <w:lang w:bidi="fa-IR"/>
+        </w:rPr>
+        <w:tab/>
+      </w:r>
+      <w:r>
+        <w:rPr>
+          <w:rFonts w:ascii="Palatino Linotype" w:hAnsi="Palatino Linotype" w:cs="Mj_AridiNaskh Black"/>
+          <w:sz w:val="36"/>
+          <w:szCs w:val="36"/>
+          <w:rtl/>
+          <w:lang w:bidi="fa-IR"/>
+        </w:rPr>
+        <w:tab/>
+      </w:r>
+      <w:r>
+        <w:rPr>
+          <w:rFonts w:ascii="Palatino Linotype" w:hAnsi="Palatino Linotype" w:cs="Mj_AridiNaskh Black"/>
+          <w:sz w:val="36"/>
+          <w:szCs w:val="36"/>
+          <w:rtl/>
+          <w:lang w:bidi="fa-IR"/>
+        </w:rPr>
+        <w:tab/>
+      </w:r>
+      <w:r>
+        <w:rPr>
+          <w:rFonts w:ascii="Palatino Linotype" w:hAnsi="Palatino Linotype" w:cs="Mj_AridiNaskh Black"/>
+          <w:sz w:val="36"/>
+          <w:szCs w:val="36"/>
+          <w:rtl/>
+          <w:lang w:bidi="fa-IR"/>
+        </w:rPr>
+        <w:tab/>
+      </w:r>
+      <w:r>
+        <w:rPr>
+          <w:rFonts w:ascii="Palatino Linotype" w:hAnsi="Palatino Linotype" w:cs="Mj_AridiNaskh Black" w:hint="cs"/>
+          <w:sz w:val="36"/>
+          <w:szCs w:val="36"/>
+          <w:rtl/>
+          <w:lang w:bidi="fa-IR"/>
+        </w:rPr>
+        <w:t>2-1-1-2-2: سرتیم دبیران</w:t>
+      </w:r>
+    </w:p>
+    <w:p>
+      <w:pPr>
+        <w:bidi/>
+        <w:rPr>
+          <w:rFonts w:ascii="Palatino Linotype" w:hAnsi="Palatino Linotype" w:cs="Mj_AridiNaskh Black" w:hint="cs"/>
+          <w:sz w:val="36"/>
+          <w:szCs w:val="36"/>
+          <w:rtl/>
+          <w:lang w:bidi="fa-IR"/>
+        </w:rPr>
+      </w:pPr>
+      <w:r>
+        <w:rPr>
+          <w:rFonts w:ascii="Palatino Linotype" w:hAnsi="Palatino Linotype" w:cs="Mj_AridiNaskh Black"/>
+          <w:sz w:val="36"/>
+          <w:szCs w:val="36"/>
+          <w:rtl/>
+          <w:lang w:bidi="fa-IR"/>
+        </w:rPr>
+        <w:tab/>
+      </w:r>
+      <w:r>
+        <w:rPr>
+          <w:rFonts w:ascii="Palatino Linotype" w:hAnsi="Palatino Linotype" w:cs="Mj_AridiNaskh Black"/>
+          <w:sz w:val="36"/>
+          <w:szCs w:val="36"/>
+          <w:rtl/>
+          <w:lang w:bidi="fa-IR"/>
+        </w:rPr>
+        <w:tab/>
+      </w:r>
+      <w:r>
+        <w:rPr>
+          <w:rFonts w:ascii="Palatino Linotype" w:hAnsi="Palatino Linotype" w:cs="Mj_AridiNaskh Black"/>
+          <w:sz w:val="36"/>
+          <w:szCs w:val="36"/>
+          <w:rtl/>
+          <w:lang w:bidi="fa-IR"/>
+        </w:rPr>
+        <w:tab/>
+      </w:r>
+      <w:r>
+        <w:rPr>
+          <w:rFonts w:ascii="Palatino Linotype" w:hAnsi="Palatino Linotype" w:cs="Mj_AridiNaskh Black"/>
+          <w:sz w:val="36"/>
+          <w:szCs w:val="36"/>
+          <w:rtl/>
+          <w:lang w:bidi="fa-IR"/>
+        </w:rPr>
+        <w:tab/>
+      </w:r>
+      <w:r>
+        <w:rPr>
+          <w:rFonts w:ascii="Palatino Linotype" w:hAnsi="Palatino Linotype" w:cs="Mj_AridiNaskh Black" w:hint="cs"/>
+          <w:sz w:val="36"/>
+          <w:szCs w:val="36"/>
+          <w:rtl/>
+          <w:lang w:bidi="fa-IR"/>
+        </w:rPr>
+        <w:t>3-1-1-2-2: مسئول نگارش مقالات</w:t>
+      </w:r>
+    </w:p>
+    <w:p>
+      <w:pPr>
+        <w:bidi/>
+        <w:rPr>
+          <w:rFonts w:ascii="Palatino Linotype" w:hAnsi="Palatino Linotype" w:cs="Mj_AridiNaskh Black"/>
+          <w:sz w:val="36"/>
+          <w:szCs w:val="36"/>
+          <w:lang w:bidi="fa-IR"/>
+        </w:rPr>
+      </w:pPr>
+      <w:r>
+        <w:rPr>
+          <w:rFonts w:ascii="Palatino Linotype" w:hAnsi="Palatino Linotype" w:cs="Mj_AridiNaskh Black"/>
+          <w:sz w:val="36"/>
+          <w:szCs w:val="36"/>
+          <w:rtl/>
+          <w:lang w:bidi="fa-IR"/>
+        </w:rPr>
+        <w:lastRenderedPageBreak/>
+        <w:tab/>
+      </w:r>
+      <w:r>
+        <w:rPr>
+          <w:rFonts w:ascii="Palatino Linotype" w:hAnsi="Palatino Linotype" w:cs="Mj_AridiNaskh Black"/>
+          <w:sz w:val="36"/>
+          <w:szCs w:val="36"/>
+          <w:rtl/>
+          <w:lang w:bidi="fa-IR"/>
+        </w:rPr>
+        <w:tab/>
+      </w:r>
+      <w:r>
+        <w:rPr>
+          <w:rFonts w:ascii="Palatino Linotype" w:hAnsi="Palatino Linotype" w:cs="Mj_AridiNaskh Black"/>
+          <w:sz w:val="36"/>
+          <w:szCs w:val="36"/>
+          <w:rtl/>
+          <w:lang w:bidi="fa-IR"/>
+        </w:rPr>
+        <w:tab/>
+      </w:r>
+      <w:r>
+        <w:rPr>
+          <w:rFonts w:ascii="Palatino Linotype" w:hAnsi="Palatino Linotype" w:cs="Mj_AridiNaskh Black" w:hint="cs"/>
+          <w:sz w:val="36"/>
+          <w:szCs w:val="36"/>
+          <w:rtl/>
+          <w:lang w:bidi="fa-IR"/>
+        </w:rPr>
+        <w:t>2-1-2-2: بخش ریاضی فیزیک</w:t>
+      </w:r>
     </w:p>
     <w:p>
       <w:pPr>
@@ -1712,139 +2350,22 @@
         </w:numPr>
         <w:bidi/>
         <w:rPr>
-          <w:rFonts w:ascii="Palatino Linotype" w:hAnsi="Palatino Linotype" w:cs="B Nazanin" w:hint="cs"/>
-          <w:sz w:val="36"/>
-          <w:szCs w:val="36"/>
-          <w:lang w:bidi="fa-IR"/>
-        </w:rPr>
-      </w:pPr>
-      <w:r>
-        <w:rPr>
-          <w:rFonts w:ascii="Palatino Linotype" w:hAnsi="Palatino Linotype" w:cs="B Nazanin" w:hint="cs"/>
-          <w:sz w:val="36"/>
-          <w:szCs w:val="36"/>
-          <w:rtl/>
-          <w:lang w:bidi="fa-IR"/>
-        </w:rPr>
-        <w:t>مقدمه</w:t>
-      </w:r>
-    </w:p>
-    <w:p>
-      <w:pPr>
-        <w:pStyle w:val="ListParagraph"/>
-        <w:numPr>
-          <w:ilvl w:val="1"/>
-          <w:numId w:val="1"/>
-        </w:numPr>
-        <w:bidi/>
-        <w:rPr>
-          <w:rFonts w:ascii="Palatino Linotype" w:hAnsi="Palatino Linotype" w:cs="B Nazanin" w:hint="cs"/>
-          <w:sz w:val="36"/>
-          <w:szCs w:val="36"/>
-          <w:lang w:bidi="fa-IR"/>
-        </w:rPr>
-      </w:pPr>
-      <w:r>
-        <w:rPr>
-          <w:rFonts w:ascii="Palatino Linotype" w:hAnsi="Palatino Linotype" w:cs="B Nazanin" w:hint="cs"/>
-          <w:sz w:val="36"/>
-          <w:szCs w:val="36"/>
-          <w:rtl/>
-          <w:lang w:bidi="fa-IR"/>
-        </w:rPr>
-        <w:t>هدف</w:t>
-      </w:r>
-    </w:p>
-    <w:p>
-      <w:pPr>
-        <w:pStyle w:val="ListParagraph"/>
-        <w:numPr>
-          <w:ilvl w:val="1"/>
-          <w:numId w:val="1"/>
-        </w:numPr>
-        <w:bidi/>
-        <w:rPr>
-          <w:rFonts w:ascii="Palatino Linotype" w:hAnsi="Palatino Linotype" w:cs="B Nazanin"/>
-          <w:sz w:val="36"/>
-          <w:szCs w:val="36"/>
-          <w:lang w:bidi="fa-IR"/>
-        </w:rPr>
-      </w:pPr>
-      <w:r>
-        <w:rPr>
-          <w:rFonts w:ascii="Palatino Linotype" w:hAnsi="Palatino Linotype" w:cs="B Nazanin" w:hint="cs"/>
-          <w:sz w:val="36"/>
-          <w:szCs w:val="36"/>
-          <w:rtl/>
-          <w:lang w:bidi="fa-IR"/>
-        </w:rPr>
-        <w:t>محتوا</w:t>
-      </w:r>
-    </w:p>
-    <w:p>
-      <w:pPr>
-        <w:pStyle w:val="ListParagraph"/>
-        <w:numPr>
-          <w:ilvl w:val="1"/>
-          <w:numId w:val="1"/>
-        </w:numPr>
-        <w:bidi/>
-        <w:rPr>
-          <w:rFonts w:ascii="Palatino Linotype" w:hAnsi="Palatino Linotype" w:cs="B Nazanin" w:hint="cs"/>
-          <w:sz w:val="36"/>
-          <w:szCs w:val="36"/>
-          <w:lang w:bidi="fa-IR"/>
-        </w:rPr>
-      </w:pPr>
-      <w:r>
-        <w:rPr>
-          <w:rFonts w:ascii="Palatino Linotype" w:hAnsi="Palatino Linotype" w:cs="B Nazanin" w:hint="cs"/>
-          <w:sz w:val="36"/>
-          <w:szCs w:val="36"/>
-          <w:rtl/>
-          <w:lang w:bidi="fa-IR"/>
-        </w:rPr>
-        <w:t>دامنه کاربرد</w:t>
-      </w:r>
-    </w:p>
-    <w:p>
-      <w:pPr>
-        <w:pStyle w:val="ListParagraph"/>
-        <w:numPr>
-          <w:ilvl w:val="1"/>
-          <w:numId w:val="1"/>
-        </w:numPr>
-        <w:bidi/>
-        <w:rPr>
-          <w:rFonts w:ascii="Palatino Linotype" w:hAnsi="Palatino Linotype" w:cs="B Nazanin"/>
-          <w:sz w:val="36"/>
-          <w:szCs w:val="36"/>
-          <w:lang w:bidi="fa-IR"/>
-        </w:rPr>
-      </w:pPr>
-      <w:r>
-        <w:rPr>
-          <w:rFonts w:ascii="Palatino Linotype" w:hAnsi="Palatino Linotype" w:cs="B Nazanin" w:hint="cs"/>
-          <w:sz w:val="36"/>
-          <w:szCs w:val="36"/>
-          <w:rtl/>
-          <w:lang w:bidi="fa-IR"/>
-        </w:rPr>
-        <w:t>مراجع</w:t>
-      </w:r>
-    </w:p>
-    <w:p>
-      <w:pPr>
-        <w:pStyle w:val="ListParagraph"/>
-        <w:bidi/>
-        <w:ind w:left="1440"/>
-        <w:rPr>
-          <w:rFonts w:ascii="Palatino Linotype" w:hAnsi="Palatino Linotype" w:cs="B Nazanin" w:hint="cs"/>
-          <w:sz w:val="36"/>
-          <w:szCs w:val="36"/>
-          <w:lang w:bidi="fa-IR"/>
-        </w:rPr>
-      </w:pPr>
+          <w:rFonts w:ascii="Palatino Linotype" w:hAnsi="Palatino Linotype" w:cs="Mj_AridiNaskh Black"/>
+          <w:sz w:val="36"/>
+          <w:szCs w:val="36"/>
+          <w:lang w:bidi="fa-IR"/>
+        </w:rPr>
+      </w:pPr>
+      <w:r>
+        <w:rPr>
+          <w:rFonts w:ascii="Palatino Linotype" w:hAnsi="Palatino Linotype" w:cs="Mj_AridiNaskh Black" w:hint="cs"/>
+          <w:sz w:val="36"/>
+          <w:szCs w:val="36"/>
+          <w:rtl/>
+          <w:lang w:bidi="fa-IR"/>
+        </w:rPr>
+        <w:t>چارت سازمانی و وظایف</w:t>
+      </w:r>
     </w:p>
     <w:p>
       <w:pPr>
@@ -1855,68 +2376,16 @@
         </w:numPr>
         <w:bidi/>
         <w:rPr>
-          <w:rFonts w:ascii="Palatino Linotype" w:hAnsi="Palatino Linotype" w:cs="B Nazanin"/>
-          <w:sz w:val="36"/>
-          <w:szCs w:val="36"/>
-          <w:lang w:bidi="fa-IR"/>
-        </w:rPr>
-      </w:pPr>
-      <w:r>
-        <w:rPr>
-          <w:rFonts w:ascii="Palatino Linotype" w:hAnsi="Palatino Linotype" w:cs="B Nazanin" w:hint="cs"/>
-          <w:sz w:val="36"/>
-          <w:szCs w:val="36"/>
-          <w:rtl/>
-          <w:lang w:bidi="fa-IR"/>
-        </w:rPr>
-        <w:t>معرفی سیستم</w:t>
-      </w:r>
-    </w:p>
-    <w:p>
-      <w:pPr>
-        <w:pStyle w:val="ListParagraph"/>
-        <w:numPr>
-          <w:ilvl w:val="0"/>
-          <w:numId w:val="1"/>
-        </w:numPr>
-        <w:bidi/>
-        <w:rPr>
-          <w:rFonts w:ascii="Palatino Linotype" w:hAnsi="Palatino Linotype" w:cs="B Nazanin"/>
-          <w:sz w:val="36"/>
-          <w:szCs w:val="36"/>
-          <w:lang w:bidi="fa-IR"/>
-        </w:rPr>
-      </w:pPr>
-      <w:r>
-        <w:rPr>
-          <w:rFonts w:ascii="Palatino Linotype" w:hAnsi="Palatino Linotype" w:cs="B Nazanin" w:hint="cs"/>
-          <w:sz w:val="36"/>
-          <w:szCs w:val="36"/>
-          <w:rtl/>
-          <w:lang w:bidi="fa-IR"/>
-        </w:rPr>
-        <w:t>چارت سازمانی و وظایف</w:t>
-      </w:r>
-    </w:p>
-    <w:p>
-      <w:pPr>
-        <w:pStyle w:val="ListParagraph"/>
-        <w:numPr>
-          <w:ilvl w:val="0"/>
-          <w:numId w:val="1"/>
-        </w:numPr>
-        <w:bidi/>
-        <w:rPr>
-          <w:rFonts w:ascii="Palatino Linotype" w:hAnsi="Palatino Linotype" w:cs="B Nazanin" w:hint="cs"/>
-          <w:sz w:val="36"/>
-          <w:szCs w:val="36"/>
-          <w:rtl/>
-          <w:lang w:bidi="fa-IR"/>
-        </w:rPr>
-      </w:pPr>
-      <w:r>
-        <w:rPr>
-          <w:rFonts w:ascii="Palatino Linotype" w:hAnsi="Palatino Linotype" w:cs="B Nazanin" w:hint="cs"/>
+          <w:rFonts w:ascii="Palatino Linotype" w:hAnsi="Palatino Linotype" w:cs="Mj_AridiNaskh Black"/>
+          <w:sz w:val="36"/>
+          <w:szCs w:val="36"/>
+          <w:rtl/>
+          <w:lang w:bidi="fa-IR"/>
+        </w:rPr>
+      </w:pPr>
+      <w:r>
+        <w:rPr>
+          <w:rFonts w:ascii="Palatino Linotype" w:hAnsi="Palatino Linotype" w:cs="Mj_AridiNaskh Black" w:hint="cs"/>
           <w:sz w:val="36"/>
           <w:szCs w:val="36"/>
           <w:rtl/>
@@ -1929,6 +2398,116 @@
       <w:pPr>
         <w:bidi/>
         <w:rPr>
+          <w:rFonts w:ascii="Palatino Linotype" w:hAnsi="Palatino Linotype" w:cs="Mj_AridiNaskh Black"/>
+          <w:rtl/>
+          <w:lang w:bidi="fa-IR"/>
+        </w:rPr>
+      </w:pPr>
+    </w:p>
+    <w:p>
+      <w:pPr>
+        <w:bidi/>
+        <w:rPr>
+          <w:rFonts w:ascii="Palatino Linotype" w:hAnsi="Palatino Linotype" w:cs="Mj_AridiNaskh Black"/>
+          <w:rtl/>
+          <w:lang w:bidi="fa-IR"/>
+        </w:rPr>
+      </w:pPr>
+    </w:p>
+    <w:p>
+      <w:pPr>
+        <w:bidi/>
+        <w:rPr>
+          <w:rFonts w:ascii="Palatino Linotype" w:hAnsi="Palatino Linotype" w:cs="Mj_AridiNaskh Black"/>
+          <w:rtl/>
+          <w:lang w:bidi="fa-IR"/>
+        </w:rPr>
+      </w:pPr>
+    </w:p>
+    <w:p>
+      <w:pPr>
+        <w:bidi/>
+        <w:rPr>
+          <w:rFonts w:ascii="Palatino Linotype" w:hAnsi="Palatino Linotype" w:cs="Mj_AridiNaskh Black"/>
+          <w:rtl/>
+          <w:lang w:bidi="fa-IR"/>
+        </w:rPr>
+      </w:pPr>
+    </w:p>
+    <w:p>
+      <w:pPr>
+        <w:bidi/>
+        <w:rPr>
+          <w:rFonts w:ascii="Palatino Linotype" w:hAnsi="Palatino Linotype" w:cs="Mj_AridiNaskh Black"/>
+          <w:rtl/>
+          <w:lang w:bidi="fa-IR"/>
+        </w:rPr>
+      </w:pPr>
+    </w:p>
+    <w:p>
+      <w:pPr>
+        <w:bidi/>
+        <w:rPr>
+          <w:rFonts w:ascii="Palatino Linotype" w:hAnsi="Palatino Linotype" w:cs="Mj_AridiNaskh Black"/>
+          <w:rtl/>
+          <w:lang w:bidi="fa-IR"/>
+        </w:rPr>
+      </w:pPr>
+    </w:p>
+    <w:p>
+      <w:pPr>
+        <w:bidi/>
+        <w:rPr>
+          <w:rFonts w:ascii="Palatino Linotype" w:hAnsi="Palatino Linotype" w:cs="Mj_AridiNaskh Black"/>
+          <w:rtl/>
+          <w:lang w:bidi="fa-IR"/>
+        </w:rPr>
+      </w:pPr>
+    </w:p>
+    <w:p>
+      <w:pPr>
+        <w:bidi/>
+        <w:rPr>
+          <w:rFonts w:ascii="Palatino Linotype" w:hAnsi="Palatino Linotype" w:cs="Mj_AridiNaskh Black"/>
+          <w:rtl/>
+          <w:lang w:bidi="fa-IR"/>
+        </w:rPr>
+      </w:pPr>
+    </w:p>
+    <w:p>
+      <w:pPr>
+        <w:bidi/>
+        <w:rPr>
+          <w:rFonts w:ascii="Palatino Linotype" w:hAnsi="Palatino Linotype" w:cs="Mj_AridiNaskh Black"/>
+          <w:rtl/>
+          <w:lang w:bidi="fa-IR"/>
+        </w:rPr>
+      </w:pPr>
+    </w:p>
+    <w:p>
+      <w:pPr>
+        <w:bidi/>
+        <w:rPr>
+          <w:rFonts w:ascii="Palatino Linotype" w:hAnsi="Palatino Linotype" w:cs="Mj_AridiNaskh Black"/>
+          <w:rtl/>
+          <w:lang w:bidi="fa-IR"/>
+        </w:rPr>
+      </w:pPr>
+    </w:p>
+    <w:p>
+      <w:pPr>
+        <w:bidi/>
+        <w:rPr>
+          <w:rFonts w:ascii="Palatino Linotype" w:hAnsi="Palatino Linotype" w:cs="Mj_AridiNaskh Black"/>
+          <w:rtl/>
+          <w:lang w:bidi="fa-IR"/>
+        </w:rPr>
+      </w:pPr>
+    </w:p>
+    <w:p>
+      <w:pPr>
+        <w:bidi/>
+        <w:rPr>
           <w:rFonts w:ascii="Palatino Linotype" w:hAnsi="Palatino Linotype"/>
           <w:rtl/>
           <w:lang w:bidi="fa-IR"/>
@@ -1939,299 +2518,179 @@
       <w:pPr>
         <w:bidi/>
         <w:rPr>
-          <w:rFonts w:ascii="Palatino Linotype" w:hAnsi="Palatino Linotype"/>
-          <w:rtl/>
-          <w:lang w:bidi="fa-IR"/>
-        </w:rPr>
-      </w:pPr>
-    </w:p>
-    <w:p>
-      <w:pPr>
-        <w:bidi/>
-        <w:rPr>
-          <w:rFonts w:ascii="Palatino Linotype" w:hAnsi="Palatino Linotype"/>
-          <w:rtl/>
-          <w:lang w:bidi="fa-IR"/>
-        </w:rPr>
-      </w:pPr>
-    </w:p>
-    <w:p>
-      <w:pPr>
-        <w:bidi/>
-        <w:rPr>
-          <w:rFonts w:ascii="Palatino Linotype" w:hAnsi="Palatino Linotype"/>
-          <w:rtl/>
-          <w:lang w:bidi="fa-IR"/>
-        </w:rPr>
-      </w:pPr>
-    </w:p>
-    <w:p>
-      <w:pPr>
-        <w:bidi/>
-        <w:rPr>
-          <w:rFonts w:ascii="Palatino Linotype" w:hAnsi="Palatino Linotype"/>
-          <w:rtl/>
-          <w:lang w:bidi="fa-IR"/>
-        </w:rPr>
-      </w:pPr>
-    </w:p>
-    <w:p>
-      <w:pPr>
-        <w:bidi/>
-        <w:rPr>
-          <w:rFonts w:ascii="Palatino Linotype" w:hAnsi="Palatino Linotype"/>
-          <w:rtl/>
-          <w:lang w:bidi="fa-IR"/>
-        </w:rPr>
-      </w:pPr>
-    </w:p>
-    <w:p>
-      <w:pPr>
-        <w:bidi/>
-        <w:rPr>
-          <w:rFonts w:ascii="Palatino Linotype" w:hAnsi="Palatino Linotype"/>
-          <w:rtl/>
-          <w:lang w:bidi="fa-IR"/>
-        </w:rPr>
-      </w:pPr>
-    </w:p>
-    <w:p>
-      <w:pPr>
-        <w:bidi/>
-        <w:rPr>
-          <w:rFonts w:ascii="Palatino Linotype" w:hAnsi="Palatino Linotype"/>
-          <w:rtl/>
-          <w:lang w:bidi="fa-IR"/>
-        </w:rPr>
-      </w:pPr>
-    </w:p>
-    <w:p>
-      <w:pPr>
-        <w:bidi/>
-        <w:rPr>
-          <w:rFonts w:ascii="Palatino Linotype" w:hAnsi="Palatino Linotype"/>
-          <w:rtl/>
-          <w:lang w:bidi="fa-IR"/>
-        </w:rPr>
-      </w:pPr>
-    </w:p>
-    <w:p>
-      <w:pPr>
-        <w:bidi/>
-        <w:rPr>
-          <w:rFonts w:ascii="Palatino Linotype" w:hAnsi="Palatino Linotype"/>
-          <w:rtl/>
-          <w:lang w:bidi="fa-IR"/>
-        </w:rPr>
-      </w:pPr>
-    </w:p>
-    <w:p>
-      <w:pPr>
-        <w:bidi/>
-        <w:rPr>
-          <w:rFonts w:ascii="Palatino Linotype" w:hAnsi="Palatino Linotype"/>
-          <w:rtl/>
-          <w:lang w:bidi="fa-IR"/>
-        </w:rPr>
-      </w:pPr>
-    </w:p>
-    <w:p>
-      <w:pPr>
-        <w:bidi/>
-        <w:rPr>
-          <w:rFonts w:ascii="Palatino Linotype" w:hAnsi="Palatino Linotype"/>
-          <w:rtl/>
-          <w:lang w:bidi="fa-IR"/>
-        </w:rPr>
-      </w:pPr>
-    </w:p>
-    <w:p>
-      <w:pPr>
-        <w:bidi/>
-        <w:rPr>
-          <w:rFonts w:ascii="Palatino Linotype" w:hAnsi="Palatino Linotype" w:cs="B Nazanin"/>
-          <w:sz w:val="56"/>
-          <w:szCs w:val="56"/>
-          <w:rtl/>
-          <w:lang w:bidi="fa-IR"/>
-        </w:rPr>
-      </w:pPr>
-      <w:r>
-        <w:rPr>
-          <w:rFonts w:ascii="Palatino Linotype" w:hAnsi="Palatino Linotype" w:cs="B Nazanin" w:hint="cs"/>
-          <w:sz w:val="56"/>
-          <w:szCs w:val="56"/>
+          <w:rFonts w:ascii="Palatino Linotype" w:hAnsi="Palatino Linotype" w:cs="B Nazanin"/>
+          <w:sz w:val="36"/>
+          <w:szCs w:val="36"/>
+          <w:rtl/>
+          <w:lang w:bidi="fa-IR"/>
+        </w:rPr>
+      </w:pPr>
+      <w:r>
+        <w:rPr>
+          <w:rFonts w:ascii="Palatino Linotype" w:hAnsi="Palatino Linotype" w:cs="B Nazanin" w:hint="cs"/>
+          <w:sz w:val="36"/>
+          <w:szCs w:val="36"/>
+          <w:rtl/>
+          <w:lang w:bidi="fa-IR"/>
+        </w:rPr>
+        <w:t>مقدمه:</w:t>
+      </w:r>
+    </w:p>
+    <w:p>
+      <w:pPr>
+        <w:bidi/>
+        <w:rPr>
+          <w:rFonts w:ascii="Palatino Linotype" w:hAnsi="Palatino Linotype" w:cs="B Nazanin"/>
+          <w:sz w:val="36"/>
+          <w:szCs w:val="36"/>
+          <w:rtl/>
+          <w:lang w:bidi="fa-IR"/>
+        </w:rPr>
+      </w:pPr>
+      <w:r>
+        <w:rPr>
+          <w:rFonts w:ascii="Palatino Linotype" w:hAnsi="Palatino Linotype" w:cs="B Nazanin" w:hint="cs"/>
+          <w:sz w:val="36"/>
+          <w:szCs w:val="36"/>
+          <w:rtl/>
+          <w:lang w:bidi="fa-IR"/>
+        </w:rPr>
+        <w:t>هدف:</w:t>
+      </w:r>
+    </w:p>
+    <w:p>
+      <w:pPr>
+        <w:bidi/>
+        <w:rPr>
+          <w:rFonts w:ascii="Palatino Linotype" w:hAnsi="Palatino Linotype" w:cs="B Nazanin"/>
+          <w:sz w:val="36"/>
+          <w:szCs w:val="36"/>
+          <w:rtl/>
+          <w:lang w:bidi="fa-IR"/>
+        </w:rPr>
+      </w:pPr>
+      <w:r>
+        <w:rPr>
+          <w:rFonts w:ascii="Palatino Linotype" w:hAnsi="Palatino Linotype" w:cs="B Nazanin" w:hint="cs"/>
+          <w:sz w:val="36"/>
+          <w:szCs w:val="36"/>
+          <w:rtl/>
+          <w:lang w:bidi="fa-IR"/>
+        </w:rPr>
+        <w:t xml:space="preserve">دلیل و هدف ارائه این سند آشنایی خوانندگان آن با نحوه کار و مراحل اداری در حال انجام در مجتمع آموزشی ماهان علم می‌باشد. این آشنایی در دو سطح کلی و جزئی و در عناوین مختلف انجام شده است که این عناوین در </w:t>
+      </w:r>
+      <w:r>
+        <w:rPr>
+          <w:rFonts w:ascii="Palatino Linotype" w:hAnsi="Palatino Linotype" w:cs="B Nazanin" w:hint="cs"/>
+          <w:sz w:val="36"/>
+          <w:szCs w:val="36"/>
+          <w:rtl/>
+          <w:lang w:bidi="fa-IR"/>
+        </w:rPr>
+        <w:t xml:space="preserve">بخش </w:t>
+      </w:r>
+      <w:r>
+        <w:rPr>
+          <w:rFonts w:ascii="Palatino Linotype" w:hAnsi="Palatino Linotype" w:cs="B Nazanin" w:hint="cs"/>
+          <w:sz w:val="36"/>
+          <w:szCs w:val="36"/>
+          <w:rtl/>
+          <w:lang w:bidi="fa-IR"/>
+        </w:rPr>
+        <w:t>فهرست نیز قابل مشاهد ‌می‌باشد.</w:t>
+      </w:r>
+    </w:p>
+    <w:p>
+      <w:pPr>
+        <w:bidi/>
+        <w:rPr>
+          <w:rFonts w:ascii="Palatino Linotype" w:hAnsi="Palatino Linotype" w:cs="B Nazanin"/>
+          <w:sz w:val="36"/>
+          <w:szCs w:val="36"/>
+          <w:rtl/>
+          <w:lang w:bidi="fa-IR"/>
+        </w:rPr>
+      </w:pPr>
+      <w:r>
+        <w:rPr>
+          <w:rFonts w:ascii="Palatino Linotype" w:hAnsi="Palatino Linotype" w:cs="B Nazanin" w:hint="cs"/>
+          <w:sz w:val="36"/>
+          <w:szCs w:val="36"/>
+          <w:rtl/>
+          <w:lang w:bidi="fa-IR"/>
+        </w:rPr>
+        <w:t>محتوا:</w:t>
+      </w:r>
+    </w:p>
+    <w:p>
+      <w:pPr>
+        <w:bidi/>
+        <w:rPr>
+          <w:rFonts w:ascii="Palatino Linotype" w:hAnsi="Palatino Linotype" w:cs="B Nazanin"/>
+          <w:sz w:val="36"/>
+          <w:szCs w:val="36"/>
+          <w:rtl/>
+          <w:lang w:bidi="fa-IR"/>
+        </w:rPr>
+      </w:pPr>
+      <w:r>
+        <w:rPr>
+          <w:rFonts w:ascii="Palatino Linotype" w:hAnsi="Palatino Linotype" w:cs="B Nazanin" w:hint="cs"/>
+          <w:sz w:val="36"/>
+          <w:szCs w:val="36"/>
+          <w:rtl/>
+          <w:lang w:bidi="fa-IR"/>
+        </w:rPr>
+        <w:t xml:space="preserve">این سند به طور دقیق و جزئی از </w:t>
+      </w:r>
+      <w:r>
+        <w:rPr>
+          <w:rFonts w:ascii="Palatino Linotype" w:hAnsi="Palatino Linotype" w:cs="B Nazanin" w:hint="cs"/>
+          <w:sz w:val="36"/>
+          <w:szCs w:val="36"/>
+          <w:rtl/>
+          <w:lang w:bidi="fa-IR"/>
+        </w:rPr>
+        <w:t>سه</w:t>
+      </w:r>
+      <w:r>
+        <w:rPr>
+          <w:rFonts w:ascii="Palatino Linotype" w:hAnsi="Palatino Linotype" w:cs="B Nazanin" w:hint="cs"/>
+          <w:sz w:val="36"/>
+          <w:szCs w:val="36"/>
+          <w:rtl/>
+          <w:lang w:bidi="fa-IR"/>
+        </w:rPr>
+        <w:t xml:space="preserve"> وجه به عملکرد مجتمع آموزشی ماهان علم میپردازد:</w:t>
+      </w:r>
+    </w:p>
+    <w:p>
+      <w:pPr>
+        <w:bidi/>
+        <w:rPr>
+          <w:rFonts w:ascii="Palatino Linotype" w:hAnsi="Palatino Linotype" w:cs="B Nazanin"/>
+          <w:sz w:val="36"/>
+          <w:szCs w:val="36"/>
+          <w:rtl/>
+          <w:lang w:bidi="fa-IR"/>
+        </w:rPr>
+      </w:pPr>
+      <w:r>
+        <w:rPr>
+          <w:rFonts w:ascii="Palatino Linotype" w:hAnsi="Palatino Linotype" w:cs="B Nazanin" w:hint="cs"/>
+          <w:sz w:val="36"/>
+          <w:szCs w:val="36"/>
           <w:rtl/>
           <w:lang w:bidi="fa-IR"/>
         </w:rPr>
         <w:lastRenderedPageBreak/>
-        <w:t>مقدمه</w:t>
-      </w:r>
-      <w:r>
-        <w:rPr>
-          <w:rFonts w:ascii="Palatino Linotype" w:hAnsi="Palatino Linotype" w:cs="B Nazanin" w:hint="cs"/>
-          <w:sz w:val="56"/>
-          <w:szCs w:val="56"/>
-          <w:rtl/>
-          <w:lang w:bidi="fa-IR"/>
-        </w:rPr>
-        <w:t>:</w:t>
-      </w:r>
-    </w:p>
-    <w:p>
-      <w:pPr>
-        <w:bidi/>
-        <w:rPr>
-          <w:rFonts w:ascii="Palatino Linotype" w:hAnsi="Palatino Linotype" w:cs="B Nazanin"/>
-          <w:sz w:val="56"/>
-          <w:szCs w:val="56"/>
-          <w:rtl/>
-          <w:lang w:bidi="fa-IR"/>
-        </w:rPr>
-      </w:pPr>
-      <w:r>
-        <w:rPr>
-          <w:rFonts w:ascii="Palatino Linotype" w:hAnsi="Palatino Linotype" w:cs="B Nazanin" w:hint="cs"/>
-          <w:sz w:val="56"/>
-          <w:szCs w:val="56"/>
-          <w:rtl/>
-          <w:lang w:bidi="fa-IR"/>
-        </w:rPr>
-        <w:t>هدف:</w:t>
-      </w:r>
-    </w:p>
-    <w:p>
-      <w:pPr>
-        <w:bidi/>
-        <w:rPr>
-          <w:rFonts w:ascii="Palatino Linotype" w:hAnsi="Palatino Linotype" w:cs="B Nazanin" w:hint="cs"/>
-          <w:sz w:val="56"/>
-          <w:szCs w:val="56"/>
-          <w:rtl/>
-          <w:lang w:bidi="fa-IR"/>
-        </w:rPr>
-      </w:pPr>
-      <w:r>
-        <w:rPr>
-          <w:rFonts w:ascii="Palatino Linotype" w:hAnsi="Palatino Linotype" w:cs="B Nazanin" w:hint="cs"/>
-          <w:sz w:val="56"/>
-          <w:szCs w:val="56"/>
-          <w:rtl/>
-          <w:lang w:bidi="fa-IR"/>
-        </w:rPr>
-        <w:t xml:space="preserve">دلیل و هدف ارائه این سند آشنایی خوانندگان آن با نحوه کار و مراحل اداری در حال انجام در مجتمع آموزشی ماهان علم می‌باشد. این آشنایی در دو سطح کلی و جزئی و در عناوین مختلف انجام شده است که این عناوین در </w:t>
-      </w:r>
-      <w:r>
-        <w:rPr>
-          <w:rFonts w:ascii="Palatino Linotype" w:hAnsi="Palatino Linotype" w:cs="B Nazanin" w:hint="cs"/>
-          <w:sz w:val="56"/>
-          <w:szCs w:val="56"/>
-          <w:rtl/>
-          <w:lang w:bidi="fa-IR"/>
-        </w:rPr>
-        <w:t xml:space="preserve">بخش </w:t>
-      </w:r>
-      <w:r>
-        <w:rPr>
-          <w:rFonts w:ascii="Palatino Linotype" w:hAnsi="Palatino Linotype" w:cs="B Nazanin" w:hint="cs"/>
-          <w:sz w:val="56"/>
-          <w:szCs w:val="56"/>
-          <w:rtl/>
-          <w:lang w:bidi="fa-IR"/>
-        </w:rPr>
-        <w:t>فهرست نیز قابل مشاهد ‌می‌باشد.</w:t>
-      </w:r>
-    </w:p>
-    <w:p>
-      <w:pPr>
-        <w:bidi/>
-        <w:rPr>
-          <w:rFonts w:ascii="Palatino Linotype" w:hAnsi="Palatino Linotype" w:cs="B Nazanin"/>
-          <w:sz w:val="56"/>
-          <w:szCs w:val="56"/>
-          <w:rtl/>
-          <w:lang w:bidi="fa-IR"/>
-        </w:rPr>
-      </w:pPr>
-      <w:r>
-        <w:rPr>
-          <w:rFonts w:ascii="Palatino Linotype" w:hAnsi="Palatino Linotype" w:cs="B Nazanin" w:hint="cs"/>
-          <w:sz w:val="56"/>
-          <w:szCs w:val="56"/>
-          <w:rtl/>
-          <w:lang w:bidi="fa-IR"/>
-        </w:rPr>
-        <w:t>محتوا:</w:t>
-      </w:r>
-    </w:p>
-    <w:p>
-      <w:pPr>
-        <w:bidi/>
-        <w:rPr>
-          <w:rFonts w:ascii="Palatino Linotype" w:hAnsi="Palatino Linotype" w:cs="B Nazanin"/>
-          <w:sz w:val="56"/>
-          <w:szCs w:val="56"/>
-          <w:rtl/>
-          <w:lang w:bidi="fa-IR"/>
-        </w:rPr>
-      </w:pPr>
-      <w:r>
-        <w:rPr>
-          <w:rFonts w:ascii="Palatino Linotype" w:hAnsi="Palatino Linotype" w:cs="B Nazanin" w:hint="cs"/>
-          <w:sz w:val="56"/>
-          <w:szCs w:val="56"/>
-          <w:rtl/>
-          <w:lang w:bidi="fa-IR"/>
-        </w:rPr>
-        <w:t xml:space="preserve">این سند به طور دقیق و جزئی از </w:t>
-      </w:r>
-      <w:r>
-        <w:rPr>
-          <w:rFonts w:ascii="Palatino Linotype" w:hAnsi="Palatino Linotype" w:cs="B Nazanin" w:hint="cs"/>
-          <w:sz w:val="56"/>
-          <w:szCs w:val="56"/>
-          <w:rtl/>
-          <w:lang w:bidi="fa-IR"/>
-        </w:rPr>
-        <w:t>سه</w:t>
-      </w:r>
-      <w:r>
-        <w:rPr>
-          <w:rFonts w:ascii="Palatino Linotype" w:hAnsi="Palatino Linotype" w:cs="B Nazanin" w:hint="cs"/>
-          <w:sz w:val="56"/>
-          <w:szCs w:val="56"/>
-          <w:rtl/>
-          <w:lang w:bidi="fa-IR"/>
-        </w:rPr>
-        <w:t xml:space="preserve"> وجه به عملکرد مجتمع آموزشی ماهان علم میپردازد:</w:t>
-      </w:r>
-    </w:p>
-    <w:p>
-      <w:pPr>
-        <w:bidi/>
-        <w:rPr>
-          <w:rFonts w:ascii="Palatino Linotype" w:hAnsi="Palatino Linotype" w:cs="B Nazanin"/>
-          <w:sz w:val="56"/>
-          <w:szCs w:val="56"/>
-          <w:rtl/>
-          <w:lang w:bidi="fa-IR"/>
-        </w:rPr>
-      </w:pPr>
-      <w:r>
-        <w:rPr>
-          <w:rFonts w:ascii="Palatino Linotype" w:hAnsi="Palatino Linotype" w:cs="B Nazanin" w:hint="cs"/>
-          <w:sz w:val="56"/>
-          <w:szCs w:val="56"/>
-          <w:rtl/>
-          <w:lang w:bidi="fa-IR"/>
-        </w:rPr>
         <w:t>الف- دید</w:t>
       </w:r>
       <w:r>
         <w:rPr>
           <w:rFonts w:ascii="Palatino Linotype" w:hAnsi="Palatino Linotype" w:cs="B Nazanin" w:hint="cs"/>
-          <w:sz w:val="56"/>
-          <w:szCs w:val="56"/>
+          <w:sz w:val="36"/>
+          <w:szCs w:val="36"/>
           <w:rtl/>
           <w:lang w:bidi="fa-IR"/>
         </w:rPr>
@@ -2240,8 +2699,8 @@
       <w:r>
         <w:rPr>
           <w:rFonts w:ascii="Palatino Linotype" w:hAnsi="Palatino Linotype" w:cs="B Nazanin" w:hint="cs"/>
-          <w:sz w:val="56"/>
-          <w:szCs w:val="56"/>
+          <w:sz w:val="36"/>
+          <w:szCs w:val="36"/>
           <w:rtl/>
           <w:lang w:bidi="fa-IR"/>
         </w:rPr>
@@ -2252,51 +2711,40 @@
       <w:pPr>
         <w:bidi/>
         <w:rPr>
-          <w:rFonts w:ascii="Palatino Linotype" w:hAnsi="Palatino Linotype" w:cs="B Nazanin" w:hint="cs"/>
-          <w:sz w:val="56"/>
-          <w:szCs w:val="56"/>
-          <w:rtl/>
-          <w:lang w:bidi="fa-IR"/>
-        </w:rPr>
-      </w:pPr>
-      <w:r>
-        <w:rPr>
-          <w:rFonts w:ascii="Palatino Linotype" w:hAnsi="Palatino Linotype" w:cs="B Nazanin" w:hint="cs"/>
-          <w:sz w:val="56"/>
-          <w:szCs w:val="56"/>
-          <w:rtl/>
-          <w:lang w:bidi="fa-IR"/>
-        </w:rPr>
-        <w:t xml:space="preserve">در این دیدگاه به طور کلی به مجتمع آموزشی ماهان علم پرداخته خواهد شد تا خواننده این سند به طور دقیق بداند که </w:t>
-      </w:r>
-      <w:r>
-        <w:rPr>
-          <w:rFonts w:ascii="Palatino Linotype" w:hAnsi="Palatino Linotype" w:cs="B Nazanin" w:hint="cs"/>
-          <w:sz w:val="56"/>
-          <w:szCs w:val="56"/>
-          <w:rtl/>
-          <w:lang w:bidi="fa-IR"/>
-        </w:rPr>
-        <w:lastRenderedPageBreak/>
-        <w:t>این مجتمع چه اهدافی را بسته به چه نیازهایی دنبال می‌کند و برای تحقق این اهداف از چه زیرمجموعه ها و راهکرد هایی استفاده می‌کند.</w:t>
-      </w:r>
-    </w:p>
-    <w:p>
-      <w:pPr>
-        <w:bidi/>
-        <w:rPr>
-          <w:rFonts w:ascii="Palatino Linotype" w:hAnsi="Palatino Linotype" w:cs="B Nazanin"/>
-          <w:sz w:val="56"/>
-          <w:szCs w:val="56"/>
-          <w:rtl/>
-          <w:lang w:bidi="fa-IR"/>
-        </w:rPr>
-      </w:pPr>
-      <w:r>
-        <w:rPr>
-          <w:rFonts w:ascii="Palatino Linotype" w:hAnsi="Palatino Linotype" w:cs="B Nazanin" w:hint="cs"/>
-          <w:sz w:val="56"/>
-          <w:szCs w:val="56"/>
+          <w:rFonts w:ascii="Palatino Linotype" w:hAnsi="Palatino Linotype" w:cs="B Nazanin"/>
+          <w:sz w:val="36"/>
+          <w:szCs w:val="36"/>
+          <w:rtl/>
+          <w:lang w:bidi="fa-IR"/>
+        </w:rPr>
+      </w:pPr>
+      <w:r>
+        <w:rPr>
+          <w:rFonts w:ascii="Palatino Linotype" w:hAnsi="Palatino Linotype" w:cs="B Nazanin" w:hint="cs"/>
+          <w:sz w:val="36"/>
+          <w:szCs w:val="36"/>
+          <w:rtl/>
+          <w:lang w:bidi="fa-IR"/>
+        </w:rPr>
+        <w:t>در این دیدگاه به طور کلی به مجتمع آموزشی ماهان علم پرداخته خواهد شد تا خواننده این سند به طور دقیق بداند که این مجتمع چه اهدافی را بسته به چه نیازهایی دنبال می‌کند و برای تحقق این اهداف از چه زیرمجموعه ها و راهکرد هایی استفاده می‌کند.</w:t>
+      </w:r>
+    </w:p>
+    <w:p>
+      <w:pPr>
+        <w:bidi/>
+        <w:rPr>
+          <w:rFonts w:ascii="Palatino Linotype" w:hAnsi="Palatino Linotype" w:cs="B Nazanin"/>
+          <w:sz w:val="36"/>
+          <w:szCs w:val="36"/>
+          <w:rtl/>
+          <w:lang w:bidi="fa-IR"/>
+        </w:rPr>
+      </w:pPr>
+      <w:r>
+        <w:rPr>
+          <w:rFonts w:ascii="Palatino Linotype" w:hAnsi="Palatino Linotype" w:cs="B Nazanin" w:hint="cs"/>
+          <w:sz w:val="36"/>
+          <w:szCs w:val="36"/>
           <w:rtl/>
           <w:lang w:bidi="fa-IR"/>
         </w:rPr>
@@ -2305,8 +2753,8 @@
       <w:r>
         <w:rPr>
           <w:rFonts w:ascii="Times New Roman" w:hAnsi="Times New Roman" w:cs="Times New Roman" w:hint="cs"/>
-          <w:sz w:val="56"/>
-          <w:szCs w:val="56"/>
+          <w:sz w:val="36"/>
+          <w:szCs w:val="36"/>
           <w:rtl/>
           <w:lang w:bidi="fa-IR"/>
         </w:rPr>
@@ -2315,8 +2763,8 @@
       <w:r>
         <w:rPr>
           <w:rFonts w:ascii="Palatino Linotype" w:hAnsi="Palatino Linotype" w:cs="B Nazanin" w:hint="cs"/>
-          <w:sz w:val="56"/>
-          <w:szCs w:val="56"/>
+          <w:sz w:val="36"/>
+          <w:szCs w:val="36"/>
           <w:rtl/>
           <w:lang w:bidi="fa-IR"/>
         </w:rPr>
@@ -2327,18 +2775,18 @@
       <w:pPr>
         <w:bidi/>
         <w:rPr>
-          <w:rFonts w:ascii="Palatino Linotype" w:hAnsi="Palatino Linotype" w:cs="B Nazanin" w:hint="cs"/>
-          <w:sz w:val="56"/>
-          <w:szCs w:val="56"/>
-          <w:rtl/>
-          <w:lang w:bidi="fa-IR"/>
-        </w:rPr>
-      </w:pPr>
-      <w:r>
-        <w:rPr>
-          <w:rFonts w:ascii="Palatino Linotype" w:hAnsi="Palatino Linotype" w:cs="B Nazanin" w:hint="cs"/>
-          <w:sz w:val="56"/>
-          <w:szCs w:val="56"/>
+          <w:rFonts w:ascii="Palatino Linotype" w:hAnsi="Palatino Linotype" w:cs="B Nazanin"/>
+          <w:sz w:val="36"/>
+          <w:szCs w:val="36"/>
+          <w:rtl/>
+          <w:lang w:bidi="fa-IR"/>
+        </w:rPr>
+      </w:pPr>
+      <w:r>
+        <w:rPr>
+          <w:rFonts w:ascii="Palatino Linotype" w:hAnsi="Palatino Linotype" w:cs="B Nazanin" w:hint="cs"/>
+          <w:sz w:val="36"/>
+          <w:szCs w:val="36"/>
           <w:rtl/>
           <w:lang w:bidi="fa-IR"/>
         </w:rPr>
@@ -2347,8 +2795,8 @@
       <w:r>
         <w:rPr>
           <w:rFonts w:ascii="Palatino Linotype" w:hAnsi="Palatino Linotype" w:cs="B Nazanin" w:hint="cs"/>
-          <w:sz w:val="56"/>
-          <w:szCs w:val="56"/>
+          <w:sz w:val="36"/>
+          <w:szCs w:val="36"/>
           <w:rtl/>
           <w:lang w:bidi="fa-IR"/>
         </w:rPr>
@@ -2360,17 +2808,17 @@
         <w:bidi/>
         <w:rPr>
           <w:rFonts w:ascii="Palatino Linotype" w:hAnsi="Palatino Linotype" w:cs="B Nazanin"/>
-          <w:sz w:val="56"/>
-          <w:szCs w:val="56"/>
-          <w:rtl/>
-          <w:lang w:bidi="fa-IR"/>
-        </w:rPr>
-      </w:pPr>
-      <w:r>
-        <w:rPr>
-          <w:rFonts w:ascii="Palatino Linotype" w:hAnsi="Palatino Linotype" w:cs="B Nazanin" w:hint="cs"/>
-          <w:sz w:val="56"/>
-          <w:szCs w:val="56"/>
+          <w:sz w:val="36"/>
+          <w:szCs w:val="36"/>
+          <w:rtl/>
+          <w:lang w:bidi="fa-IR"/>
+        </w:rPr>
+      </w:pPr>
+      <w:r>
+        <w:rPr>
+          <w:rFonts w:ascii="Palatino Linotype" w:hAnsi="Palatino Linotype" w:cs="B Nazanin" w:hint="cs"/>
+          <w:sz w:val="36"/>
+          <w:szCs w:val="36"/>
           <w:rtl/>
           <w:lang w:bidi="fa-IR"/>
         </w:rPr>
@@ -2379,8 +2827,8 @@
       <w:r>
         <w:rPr>
           <w:rFonts w:ascii="Times New Roman" w:hAnsi="Times New Roman" w:cs="Times New Roman" w:hint="cs"/>
-          <w:sz w:val="56"/>
-          <w:szCs w:val="56"/>
+          <w:sz w:val="36"/>
+          <w:szCs w:val="36"/>
           <w:rtl/>
           <w:lang w:bidi="fa-IR"/>
         </w:rPr>
@@ -2389,8 +2837,8 @@
       <w:r>
         <w:rPr>
           <w:rFonts w:ascii="Palatino Linotype" w:hAnsi="Palatino Linotype" w:cs="B Nazanin" w:hint="cs"/>
-          <w:sz w:val="56"/>
-          <w:szCs w:val="56"/>
+          <w:sz w:val="36"/>
+          <w:szCs w:val="36"/>
           <w:rtl/>
           <w:lang w:bidi="fa-IR"/>
         </w:rPr>
@@ -2401,18 +2849,18 @@
       <w:pPr>
         <w:bidi/>
         <w:rPr>
-          <w:rFonts w:ascii="Palatino Linotype" w:hAnsi="Palatino Linotype" w:cs="B Nazanin" w:hint="cs"/>
-          <w:sz w:val="56"/>
-          <w:szCs w:val="56"/>
-          <w:rtl/>
-          <w:lang w:bidi="fa-IR"/>
-        </w:rPr>
-      </w:pPr>
-      <w:r>
-        <w:rPr>
-          <w:rFonts w:ascii="Palatino Linotype" w:hAnsi="Palatino Linotype" w:cs="B Nazanin" w:hint="cs"/>
-          <w:sz w:val="56"/>
-          <w:szCs w:val="56"/>
+          <w:rFonts w:ascii="Palatino Linotype" w:hAnsi="Palatino Linotype" w:cs="B Nazanin"/>
+          <w:sz w:val="36"/>
+          <w:szCs w:val="36"/>
+          <w:rtl/>
+          <w:lang w:bidi="fa-IR"/>
+        </w:rPr>
+      </w:pPr>
+      <w:r>
+        <w:rPr>
+          <w:rFonts w:ascii="Palatino Linotype" w:hAnsi="Palatino Linotype" w:cs="B Nazanin" w:hint="cs"/>
+          <w:sz w:val="36"/>
+          <w:szCs w:val="36"/>
           <w:rtl/>
           <w:lang w:bidi="fa-IR"/>
         </w:rPr>
@@ -2424,21 +2872,20 @@
         <w:bidi/>
         <w:rPr>
           <w:rFonts w:ascii="Palatino Linotype" w:hAnsi="Palatino Linotype" w:cs="B Nazanin"/>
-          <w:sz w:val="56"/>
-          <w:szCs w:val="56"/>
-          <w:rtl/>
-          <w:lang w:bidi="fa-IR"/>
-        </w:rPr>
-      </w:pPr>
-      <w:r>
-        <w:rPr>
-          <w:rFonts w:ascii="Palatino Linotype" w:hAnsi="Palatino Linotype" w:cs="B Nazanin" w:hint="cs"/>
-          <w:sz w:val="56"/>
-          <w:szCs w:val="56"/>
-          <w:rtl/>
-          <w:lang w:bidi="fa-IR"/>
-        </w:rPr>
-        <w:lastRenderedPageBreak/>
+          <w:sz w:val="36"/>
+          <w:szCs w:val="36"/>
+          <w:rtl/>
+          <w:lang w:bidi="fa-IR"/>
+        </w:rPr>
+      </w:pPr>
+      <w:r>
+        <w:rPr>
+          <w:rFonts w:ascii="Palatino Linotype" w:hAnsi="Palatino Linotype" w:cs="B Nazanin" w:hint="cs"/>
+          <w:sz w:val="36"/>
+          <w:szCs w:val="36"/>
+          <w:rtl/>
+          <w:lang w:bidi="fa-IR"/>
+        </w:rPr>
         <w:t>گفتنی است که این سند در مورد ارتباطات اشخاص و واحدها نیز بحث شده است.</w:t>
       </w:r>
     </w:p>
@@ -2447,17 +2894,17 @@
         <w:bidi/>
         <w:rPr>
           <w:rFonts w:ascii="Palatino Linotype" w:hAnsi="Palatino Linotype" w:cs="B Nazanin"/>
-          <w:sz w:val="56"/>
-          <w:szCs w:val="56"/>
-          <w:rtl/>
-          <w:lang w:bidi="fa-IR"/>
-        </w:rPr>
-      </w:pPr>
-      <w:r>
-        <w:rPr>
-          <w:rFonts w:ascii="Palatino Linotype" w:hAnsi="Palatino Linotype" w:cs="B Nazanin" w:hint="cs"/>
-          <w:sz w:val="56"/>
-          <w:szCs w:val="56"/>
+          <w:sz w:val="36"/>
+          <w:szCs w:val="36"/>
+          <w:rtl/>
+          <w:lang w:bidi="fa-IR"/>
+        </w:rPr>
+      </w:pPr>
+      <w:r>
+        <w:rPr>
+          <w:rFonts w:ascii="Palatino Linotype" w:hAnsi="Palatino Linotype" w:cs="B Nazanin" w:hint="cs"/>
+          <w:sz w:val="36"/>
+          <w:szCs w:val="36"/>
           <w:rtl/>
           <w:lang w:bidi="fa-IR"/>
         </w:rPr>
@@ -2469,17 +2916,17 @@
         <w:bidi/>
         <w:rPr>
           <w:rFonts w:ascii="Palatino Linotype" w:hAnsi="Palatino Linotype" w:cs="B Nazanin"/>
-          <w:sz w:val="56"/>
-          <w:szCs w:val="56"/>
-          <w:rtl/>
-          <w:lang w:bidi="fa-IR"/>
-        </w:rPr>
-      </w:pPr>
-      <w:r>
-        <w:rPr>
-          <w:rFonts w:ascii="Palatino Linotype" w:hAnsi="Palatino Linotype" w:cs="B Nazanin" w:hint="cs"/>
-          <w:sz w:val="56"/>
-          <w:szCs w:val="56"/>
+          <w:sz w:val="36"/>
+          <w:szCs w:val="36"/>
+          <w:rtl/>
+          <w:lang w:bidi="fa-IR"/>
+        </w:rPr>
+      </w:pPr>
+      <w:r>
+        <w:rPr>
+          <w:rFonts w:ascii="Palatino Linotype" w:hAnsi="Palatino Linotype" w:cs="B Nazanin" w:hint="cs"/>
+          <w:sz w:val="36"/>
+          <w:szCs w:val="36"/>
           <w:rtl/>
           <w:lang w:bidi="fa-IR"/>
         </w:rPr>
@@ -2488,8 +2935,8 @@
       <w:r>
         <w:rPr>
           <w:rFonts w:ascii="Palatino Linotype" w:hAnsi="Palatino Linotype" w:cs="B Nazanin" w:hint="cs"/>
-          <w:sz w:val="56"/>
-          <w:szCs w:val="56"/>
+          <w:sz w:val="36"/>
+          <w:szCs w:val="36"/>
           <w:rtl/>
           <w:lang w:bidi="fa-IR"/>
         </w:rPr>
@@ -2498,8 +2945,8 @@
       <w:r>
         <w:rPr>
           <w:rFonts w:ascii="Palatino Linotype" w:hAnsi="Palatino Linotype" w:cs="B Nazanin" w:hint="cs"/>
-          <w:sz w:val="56"/>
-          <w:szCs w:val="56"/>
+          <w:sz w:val="36"/>
+          <w:szCs w:val="36"/>
           <w:rtl/>
           <w:lang w:bidi="fa-IR"/>
         </w:rPr>
@@ -2515,17 +2962,17 @@
         </w:numPr>
         <w:bidi/>
         <w:rPr>
-          <w:rFonts w:ascii="Palatino Linotype" w:hAnsi="Palatino Linotype" w:cs="B Nazanin" w:hint="cs"/>
-          <w:sz w:val="56"/>
-          <w:szCs w:val="56"/>
-          <w:lang w:bidi="fa-IR"/>
-        </w:rPr>
-      </w:pPr>
-      <w:r>
-        <w:rPr>
-          <w:rFonts w:ascii="Palatino Linotype" w:hAnsi="Palatino Linotype" w:cs="B Nazanin" w:hint="cs"/>
-          <w:sz w:val="56"/>
-          <w:szCs w:val="56"/>
+          <w:rFonts w:ascii="Palatino Linotype" w:hAnsi="Palatino Linotype" w:cs="B Nazanin"/>
+          <w:sz w:val="36"/>
+          <w:szCs w:val="36"/>
+          <w:lang w:bidi="fa-IR"/>
+        </w:rPr>
+      </w:pPr>
+      <w:r>
+        <w:rPr>
+          <w:rFonts w:ascii="Palatino Linotype" w:hAnsi="Palatino Linotype" w:cs="B Nazanin" w:hint="cs"/>
+          <w:sz w:val="36"/>
+          <w:szCs w:val="36"/>
           <w:rtl/>
           <w:lang w:bidi="fa-IR"/>
         </w:rPr>
@@ -2542,16 +2989,16 @@
         <w:bidi/>
         <w:rPr>
           <w:rFonts w:ascii="Palatino Linotype" w:hAnsi="Palatino Linotype" w:cs="B Nazanin"/>
-          <w:sz w:val="56"/>
-          <w:szCs w:val="56"/>
-          <w:lang w:bidi="fa-IR"/>
-        </w:rPr>
-      </w:pPr>
-      <w:r>
-        <w:rPr>
-          <w:rFonts w:ascii="Palatino Linotype" w:hAnsi="Palatino Linotype" w:cs="B Nazanin" w:hint="cs"/>
-          <w:sz w:val="56"/>
-          <w:szCs w:val="56"/>
+          <w:sz w:val="36"/>
+          <w:szCs w:val="36"/>
+          <w:lang w:bidi="fa-IR"/>
+        </w:rPr>
+      </w:pPr>
+      <w:r>
+        <w:rPr>
+          <w:rFonts w:ascii="Palatino Linotype" w:hAnsi="Palatino Linotype" w:cs="B Nazanin" w:hint="cs"/>
+          <w:sz w:val="36"/>
+          <w:szCs w:val="36"/>
           <w:rtl/>
           <w:lang w:bidi="fa-IR"/>
         </w:rPr>
@@ -2562,18 +3009,18 @@
       <w:pPr>
         <w:bidi/>
         <w:rPr>
-          <w:rFonts w:ascii="Palatino Linotype" w:hAnsi="Palatino Linotype" w:cs="B Nazanin" w:hint="cs"/>
-          <w:sz w:val="56"/>
-          <w:szCs w:val="56"/>
-          <w:rtl/>
-          <w:lang w:bidi="fa-IR"/>
-        </w:rPr>
-      </w:pPr>
-      <w:r>
-        <w:rPr>
-          <w:rFonts w:ascii="Palatino Linotype" w:hAnsi="Palatino Linotype" w:cs="B Nazanin" w:hint="cs"/>
-          <w:sz w:val="56"/>
-          <w:szCs w:val="56"/>
+          <w:rFonts w:ascii="Palatino Linotype" w:hAnsi="Palatino Linotype" w:cs="B Nazanin"/>
+          <w:sz w:val="36"/>
+          <w:szCs w:val="36"/>
+          <w:rtl/>
+          <w:lang w:bidi="fa-IR"/>
+        </w:rPr>
+      </w:pPr>
+      <w:r>
+        <w:rPr>
+          <w:rFonts w:ascii="Palatino Linotype" w:hAnsi="Palatino Linotype" w:cs="B Nazanin" w:hint="cs"/>
+          <w:sz w:val="36"/>
+          <w:szCs w:val="36"/>
           <w:rtl/>
           <w:lang w:bidi="fa-IR"/>
         </w:rPr>
@@ -2585,12 +3032,1580 @@
         <w:bidi/>
         <w:rPr>
           <w:rFonts w:ascii="Palatino Linotype" w:hAnsi="Palatino Linotype" w:cs="B Nazanin"/>
-          <w:sz w:val="56"/>
-          <w:szCs w:val="56"/>
-          <w:rtl/>
-          <w:lang w:bidi="fa-IR"/>
-        </w:rPr>
-      </w:pPr>
+          <w:sz w:val="40"/>
+          <w:szCs w:val="40"/>
+          <w:rtl/>
+          <w:lang w:bidi="fa-IR"/>
+        </w:rPr>
+      </w:pPr>
+      <w:r>
+        <w:rPr>
+          <w:rFonts w:ascii="Palatino Linotype" w:hAnsi="Palatino Linotype" w:cs="B Nazanin" w:hint="cs"/>
+          <w:sz w:val="40"/>
+          <w:szCs w:val="40"/>
+          <w:rtl/>
+          <w:lang w:bidi="fa-IR"/>
+        </w:rPr>
+        <w:t>مراجع:</w:t>
+      </w:r>
+    </w:p>
+    <w:p>
+      <w:pPr>
+        <w:pStyle w:val="ListParagraph"/>
+        <w:numPr>
+          <w:ilvl w:val="0"/>
+          <w:numId w:val="2"/>
+        </w:numPr>
+        <w:bidi/>
+        <w:rPr>
+          <w:rFonts w:ascii="Palatino Linotype" w:hAnsi="Palatino Linotype" w:cs="B Nazanin"/>
+          <w:sz w:val="40"/>
+          <w:szCs w:val="40"/>
+          <w:lang w:bidi="fa-IR"/>
+        </w:rPr>
+      </w:pPr>
+      <w:r>
+        <w:rPr>
+          <w:rFonts w:ascii="Palatino Linotype" w:hAnsi="Palatino Linotype" w:cs="B Nazanin" w:hint="cs"/>
+          <w:sz w:val="40"/>
+          <w:szCs w:val="40"/>
+          <w:rtl/>
+          <w:lang w:bidi="fa-IR"/>
+        </w:rPr>
+        <w:lastRenderedPageBreak/>
+        <w:t>بررسی تحقیقی مدارس آنلاین</w:t>
+      </w:r>
+    </w:p>
+    <w:p>
+      <w:pPr>
+        <w:pStyle w:val="ListParagraph"/>
+        <w:numPr>
+          <w:ilvl w:val="0"/>
+          <w:numId w:val="2"/>
+        </w:numPr>
+        <w:bidi/>
+        <w:rPr>
+          <w:rFonts w:ascii="Palatino Linotype" w:hAnsi="Palatino Linotype" w:cs="B Nazanin"/>
+          <w:sz w:val="40"/>
+          <w:szCs w:val="40"/>
+          <w:lang w:bidi="fa-IR"/>
+        </w:rPr>
+      </w:pPr>
+      <w:r>
+        <w:rPr>
+          <w:rFonts w:ascii="Palatino Linotype" w:hAnsi="Palatino Linotype" w:cs="B Nazanin" w:hint="cs"/>
+          <w:sz w:val="40"/>
+          <w:szCs w:val="40"/>
+          <w:rtl/>
+          <w:lang w:bidi="fa-IR"/>
+        </w:rPr>
+        <w:t>مصاحبه با مدیر مجتمع آموزشی ماهان علم</w:t>
+      </w:r>
+      <w:r>
+        <w:rPr>
+          <w:rFonts w:ascii="Palatino Linotype" w:hAnsi="Palatino Linotype" w:cs="B Nazanin"/>
+          <w:sz w:val="40"/>
+          <w:szCs w:val="40"/>
+          <w:lang w:bidi="fa-IR"/>
+        </w:rPr>
+        <w:t xml:space="preserve"> </w:t>
+      </w:r>
+      <w:r>
+        <w:rPr>
+          <w:rFonts w:ascii="Palatino Linotype" w:hAnsi="Palatino Linotype" w:cs="B Nazanin" w:hint="cs"/>
+          <w:sz w:val="40"/>
+          <w:szCs w:val="40"/>
+          <w:rtl/>
+          <w:lang w:bidi="fa-IR"/>
+        </w:rPr>
+        <w:t xml:space="preserve"> آقای مصطفی مجرد</w:t>
+      </w:r>
+    </w:p>
+    <w:p>
+      <w:pPr>
+        <w:pStyle w:val="ListParagraph"/>
+        <w:numPr>
+          <w:ilvl w:val="0"/>
+          <w:numId w:val="2"/>
+        </w:numPr>
+        <w:bidi/>
+        <w:rPr>
+          <w:rFonts w:ascii="Palatino Linotype" w:hAnsi="Palatino Linotype" w:cs="B Nazanin"/>
+          <w:sz w:val="40"/>
+          <w:szCs w:val="40"/>
+          <w:lang w:bidi="fa-IR"/>
+        </w:rPr>
+      </w:pPr>
+      <w:r>
+        <w:rPr>
+          <w:rFonts w:ascii="Palatino Linotype" w:hAnsi="Palatino Linotype" w:cs="B Nazanin" w:hint="cs"/>
+          <w:sz w:val="40"/>
+          <w:szCs w:val="40"/>
+          <w:rtl/>
+          <w:lang w:bidi="fa-IR"/>
+        </w:rPr>
+        <w:t xml:space="preserve">مصاحبه با برخی مدیران مدرسه </w:t>
+      </w:r>
+    </w:p>
+    <w:p>
+      <w:pPr>
+        <w:pStyle w:val="ListParagraph"/>
+        <w:numPr>
+          <w:ilvl w:val="0"/>
+          <w:numId w:val="2"/>
+        </w:numPr>
+        <w:bidi/>
+        <w:rPr>
+          <w:rFonts w:ascii="Palatino Linotype" w:hAnsi="Palatino Linotype" w:cs="B Nazanin"/>
+          <w:sz w:val="40"/>
+          <w:szCs w:val="40"/>
+          <w:lang w:bidi="fa-IR"/>
+        </w:rPr>
+      </w:pPr>
+      <w:r>
+        <w:rPr>
+          <w:rFonts w:ascii="Palatino Linotype" w:hAnsi="Palatino Linotype" w:cs="B Nazanin" w:hint="cs"/>
+          <w:sz w:val="40"/>
+          <w:szCs w:val="40"/>
+          <w:rtl/>
+          <w:lang w:bidi="fa-IR"/>
+        </w:rPr>
+        <w:t>مصاحبه با برخی معلمان و مدرسان مجتمع آ</w:t>
+      </w:r>
+      <w:r>
+        <w:rPr>
+          <w:rFonts w:ascii="Palatino Linotype" w:hAnsi="Palatino Linotype" w:cs="B Nazanin" w:hint="cs"/>
+          <w:sz w:val="40"/>
+          <w:szCs w:val="40"/>
+          <w:rtl/>
+          <w:lang w:bidi="fa-IR"/>
+        </w:rPr>
+        <w:t>موزشی</w:t>
+      </w:r>
+    </w:p>
+    <w:p>
+      <w:pPr>
+        <w:pStyle w:val="ListParagraph"/>
+        <w:numPr>
+          <w:ilvl w:val="0"/>
+          <w:numId w:val="2"/>
+        </w:numPr>
+        <w:bidi/>
+        <w:rPr>
+          <w:rFonts w:ascii="Palatino Linotype" w:hAnsi="Palatino Linotype" w:cs="B Nazanin"/>
+          <w:sz w:val="40"/>
+          <w:szCs w:val="40"/>
+          <w:lang w:bidi="fa-IR"/>
+        </w:rPr>
+      </w:pPr>
+      <w:r>
+        <w:rPr>
+          <w:rFonts w:ascii="Palatino Linotype" w:hAnsi="Palatino Linotype" w:cs="B Nazanin" w:hint="cs"/>
+          <w:sz w:val="40"/>
+          <w:szCs w:val="40"/>
+          <w:rtl/>
+          <w:lang w:bidi="fa-IR"/>
+        </w:rPr>
+        <w:t>فرم های اداری و ثبت نامی مدارس و مجتمع آموزشی ماهان علم</w:t>
+      </w:r>
+    </w:p>
+    <w:p>
+      <w:pPr>
+        <w:bidi/>
+        <w:rPr>
+          <w:rFonts w:ascii="Palatino Linotype" w:hAnsi="Palatino Linotype" w:cs="B Nazanin"/>
+          <w:sz w:val="40"/>
+          <w:szCs w:val="40"/>
+          <w:rtl/>
+          <w:lang w:bidi="fa-IR"/>
+        </w:rPr>
+      </w:pPr>
+      <w:r>
+        <w:rPr>
+          <w:rFonts w:ascii="Palatino Linotype" w:hAnsi="Palatino Linotype" w:cs="B Nazanin" w:hint="cs"/>
+          <w:sz w:val="40"/>
+          <w:szCs w:val="40"/>
+          <w:rtl/>
+          <w:lang w:bidi="fa-IR"/>
+        </w:rPr>
+        <w:t>گفتنی است که مراجع سوم چهارم و پنجم به دلیل شیوع بیماری کرونا به طور موقت از دسترس خارج شده است ولی بررسی این مراجع در اهداف این سند می‌باشد.</w:t>
+      </w:r>
+    </w:p>
+    <w:p>
+      <w:pPr>
+        <w:bidi/>
+        <w:rPr>
+          <w:rFonts w:ascii="Palatino Linotype" w:hAnsi="Palatino Linotype" w:cs="B Nazanin"/>
+          <w:sz w:val="40"/>
+          <w:szCs w:val="40"/>
+          <w:rtl/>
+          <w:lang w:bidi="fa-IR"/>
+        </w:rPr>
+      </w:pPr>
+    </w:p>
+    <w:p>
+      <w:pPr>
+        <w:bidi/>
+        <w:rPr>
+          <w:rFonts w:ascii="Palatino Linotype" w:hAnsi="Palatino Linotype" w:cs="B Nazanin"/>
+          <w:sz w:val="40"/>
+          <w:szCs w:val="40"/>
+          <w:rtl/>
+          <w:lang w:bidi="fa-IR"/>
+        </w:rPr>
+      </w:pPr>
+    </w:p>
+    <w:p>
+      <w:pPr>
+        <w:bidi/>
+        <w:rPr>
+          <w:rFonts w:ascii="Palatino Linotype" w:hAnsi="Palatino Linotype" w:cs="B Nazanin"/>
+          <w:sz w:val="40"/>
+          <w:szCs w:val="40"/>
+          <w:rtl/>
+          <w:lang w:bidi="fa-IR"/>
+        </w:rPr>
+      </w:pPr>
+    </w:p>
+    <w:p>
+      <w:pPr>
+        <w:bidi/>
+        <w:rPr>
+          <w:rFonts w:ascii="Palatino Linotype" w:hAnsi="Palatino Linotype" w:cs="B Nazanin"/>
+          <w:sz w:val="40"/>
+          <w:szCs w:val="40"/>
+          <w:rtl/>
+          <w:lang w:bidi="fa-IR"/>
+        </w:rPr>
+      </w:pPr>
+    </w:p>
+    <w:p>
+      <w:pPr>
+        <w:bidi/>
+        <w:rPr>
+          <w:rFonts w:ascii="Palatino Linotype" w:hAnsi="Palatino Linotype" w:cs="B Nazanin"/>
+          <w:sz w:val="40"/>
+          <w:szCs w:val="40"/>
+          <w:rtl/>
+          <w:lang w:bidi="fa-IR"/>
+        </w:rPr>
+      </w:pPr>
+      <w:r>
+        <w:rPr>
+          <w:rFonts w:ascii="Palatino Linotype" w:hAnsi="Palatino Linotype" w:cs="B Nazanin" w:hint="cs"/>
+          <w:sz w:val="40"/>
+          <w:szCs w:val="40"/>
+          <w:rtl/>
+          <w:lang w:bidi="fa-IR"/>
+        </w:rPr>
+        <w:t>معرفی سیستم:</w:t>
+      </w:r>
+    </w:p>
+    <w:p>
+      <w:pPr>
+        <w:bidi/>
+        <w:rPr>
+          <w:rFonts w:ascii="Palatino Linotype" w:hAnsi="Palatino Linotype" w:cs="B Nazanin"/>
+          <w:sz w:val="40"/>
+          <w:szCs w:val="40"/>
+          <w:rtl/>
+          <w:lang w:bidi="fa-IR"/>
+        </w:rPr>
+      </w:pPr>
+      <w:r>
+        <w:rPr>
+          <w:rFonts w:ascii="Palatino Linotype" w:hAnsi="Palatino Linotype" w:cs="B Nazanin" w:hint="cs"/>
+          <w:sz w:val="40"/>
+          <w:szCs w:val="40"/>
+          <w:rtl/>
+          <w:lang w:bidi="fa-IR"/>
+        </w:rPr>
+        <w:t>در این بخش به معرفی سیستم</w:t>
+      </w:r>
+      <w:r>
+        <w:rPr>
+          <w:rFonts w:ascii="Palatino Linotype" w:hAnsi="Palatino Linotype" w:cs="B Nazanin" w:hint="cs"/>
+          <w:sz w:val="40"/>
+          <w:szCs w:val="40"/>
+          <w:rtl/>
+          <w:lang w:bidi="fa-IR"/>
+        </w:rPr>
+        <w:t xml:space="preserve"> به کمک مراجع ذکر شده در</w:t>
+      </w:r>
+      <w:r>
+        <w:rPr>
+          <w:rFonts w:ascii="Palatino Linotype" w:hAnsi="Palatino Linotype" w:cs="B Nazanin" w:hint="cs"/>
+          <w:sz w:val="40"/>
+          <w:szCs w:val="40"/>
+          <w:rtl/>
+          <w:lang w:bidi="fa-IR"/>
+        </w:rPr>
+        <w:t xml:space="preserve"> دو دید کل مجتمع، واحدها </w:t>
+      </w:r>
+      <w:r>
+        <w:rPr>
+          <w:rFonts w:ascii="Palatino Linotype" w:hAnsi="Palatino Linotype" w:cs="B Nazanin" w:hint="cs"/>
+          <w:sz w:val="40"/>
+          <w:szCs w:val="40"/>
+          <w:rtl/>
+          <w:lang w:bidi="fa-IR"/>
+        </w:rPr>
+        <w:t>خواهیم پرداخت. هر کدام از ای</w:t>
+      </w:r>
+      <w:r>
+        <w:rPr>
+          <w:rFonts w:ascii="Palatino Linotype" w:hAnsi="Palatino Linotype" w:cs="B Nazanin" w:hint="cs"/>
+          <w:sz w:val="40"/>
+          <w:szCs w:val="40"/>
+          <w:rtl/>
+          <w:lang w:bidi="fa-IR"/>
+        </w:rPr>
+        <w:t>ن بخش ها در زیربخش های جداگانه،</w:t>
+      </w:r>
+      <w:r>
+        <w:rPr>
+          <w:rFonts w:ascii="Palatino Linotype" w:hAnsi="Palatino Linotype" w:cs="B Nazanin" w:hint="cs"/>
+          <w:sz w:val="40"/>
+          <w:szCs w:val="40"/>
+          <w:rtl/>
+          <w:lang w:bidi="fa-IR"/>
+        </w:rPr>
+        <w:t xml:space="preserve"> به طور مفصل تشریح خواهند شد:</w:t>
+      </w:r>
+    </w:p>
+    <w:p>
+      <w:pPr>
+        <w:bidi/>
+        <w:rPr>
+          <w:rFonts w:ascii="Palatino Linotype" w:hAnsi="Palatino Linotype" w:cs="B Nazanin"/>
+          <w:sz w:val="40"/>
+          <w:szCs w:val="40"/>
+          <w:rtl/>
+          <w:lang w:bidi="fa-IR"/>
+        </w:rPr>
+      </w:pPr>
+      <w:r>
+        <w:rPr>
+          <w:rFonts w:ascii="Palatino Linotype" w:hAnsi="Palatino Linotype" w:cs="B Nazanin" w:hint="cs"/>
+          <w:sz w:val="40"/>
+          <w:szCs w:val="40"/>
+          <w:rtl/>
+          <w:lang w:bidi="fa-IR"/>
+        </w:rPr>
+        <w:t>کل مجتمع:</w:t>
+      </w:r>
+    </w:p>
+    <w:p>
+      <w:pPr>
+        <w:bidi/>
+        <w:rPr>
+          <w:rFonts w:ascii="Palatino Linotype" w:hAnsi="Palatino Linotype" w:cs="B Nazanin"/>
+          <w:sz w:val="40"/>
+          <w:szCs w:val="40"/>
+          <w:rtl/>
+          <w:lang w:bidi="fa-IR"/>
+        </w:rPr>
+      </w:pPr>
+      <w:r>
+        <w:rPr>
+          <w:rFonts w:ascii="Palatino Linotype" w:hAnsi="Palatino Linotype" w:cs="B Nazanin" w:hint="cs"/>
+          <w:sz w:val="40"/>
+          <w:szCs w:val="40"/>
+          <w:rtl/>
+          <w:lang w:bidi="fa-IR"/>
+        </w:rPr>
+        <w:t>اهداف کلی و مقدمه:</w:t>
+      </w:r>
+    </w:p>
+    <w:p>
+      <w:pPr>
+        <w:bidi/>
+        <w:rPr>
+          <w:rFonts w:ascii="Palatino Linotype" w:hAnsi="Palatino Linotype" w:cs="B Nazanin"/>
+          <w:sz w:val="40"/>
+          <w:szCs w:val="40"/>
+          <w:rtl/>
+          <w:lang w:bidi="fa-IR"/>
+        </w:rPr>
+      </w:pPr>
+      <w:r>
+        <w:rPr>
+          <w:rFonts w:ascii="Palatino Linotype" w:hAnsi="Palatino Linotype" w:cs="B Nazanin" w:hint="cs"/>
+          <w:sz w:val="40"/>
+          <w:szCs w:val="40"/>
+          <w:rtl/>
+          <w:lang w:bidi="fa-IR"/>
+        </w:rPr>
+        <w:lastRenderedPageBreak/>
+        <w:t>مجتمع آموزشی ماهان علم با هدف ارائه آموزش ها در زمینه های متنوع زیر در حال فعالیت می‌باشد:</w:t>
+      </w:r>
+    </w:p>
+    <w:p>
+      <w:pPr>
+        <w:pStyle w:val="ListParagraph"/>
+        <w:numPr>
+          <w:ilvl w:val="0"/>
+          <w:numId w:val="2"/>
+        </w:numPr>
+        <w:bidi/>
+        <w:rPr>
+          <w:rFonts w:ascii="Palatino Linotype" w:hAnsi="Palatino Linotype" w:cs="B Nazanin"/>
+          <w:sz w:val="40"/>
+          <w:szCs w:val="40"/>
+          <w:lang w:bidi="fa-IR"/>
+        </w:rPr>
+      </w:pPr>
+      <w:r>
+        <w:rPr>
+          <w:rFonts w:ascii="Palatino Linotype" w:hAnsi="Palatino Linotype" w:cs="B Nazanin" w:hint="cs"/>
+          <w:sz w:val="40"/>
+          <w:szCs w:val="40"/>
+          <w:rtl/>
+          <w:lang w:bidi="fa-IR"/>
+        </w:rPr>
+        <w:t>آموزش کنکور</w:t>
+      </w:r>
+    </w:p>
+    <w:p>
+      <w:pPr>
+        <w:pStyle w:val="ListParagraph"/>
+        <w:numPr>
+          <w:ilvl w:val="1"/>
+          <w:numId w:val="2"/>
+        </w:numPr>
+        <w:bidi/>
+        <w:rPr>
+          <w:rFonts w:ascii="Palatino Linotype" w:hAnsi="Palatino Linotype" w:cs="B Nazanin"/>
+          <w:sz w:val="40"/>
+          <w:szCs w:val="40"/>
+          <w:lang w:bidi="fa-IR"/>
+        </w:rPr>
+      </w:pPr>
+      <w:r>
+        <w:rPr>
+          <w:rFonts w:ascii="Palatino Linotype" w:hAnsi="Palatino Linotype" w:cs="B Nazanin" w:hint="cs"/>
+          <w:sz w:val="40"/>
+          <w:szCs w:val="40"/>
+          <w:rtl/>
+          <w:lang w:bidi="fa-IR"/>
+        </w:rPr>
+        <w:t>ریاضی فیزیک</w:t>
+      </w:r>
+    </w:p>
+    <w:p>
+      <w:pPr>
+        <w:pStyle w:val="ListParagraph"/>
+        <w:numPr>
+          <w:ilvl w:val="1"/>
+          <w:numId w:val="2"/>
+        </w:numPr>
+        <w:bidi/>
+        <w:rPr>
+          <w:rFonts w:ascii="Palatino Linotype" w:hAnsi="Palatino Linotype" w:cs="B Nazanin"/>
+          <w:sz w:val="40"/>
+          <w:szCs w:val="40"/>
+          <w:lang w:bidi="fa-IR"/>
+        </w:rPr>
+      </w:pPr>
+      <w:r>
+        <w:rPr>
+          <w:rFonts w:ascii="Palatino Linotype" w:hAnsi="Palatino Linotype" w:cs="B Nazanin" w:hint="cs"/>
+          <w:sz w:val="40"/>
+          <w:szCs w:val="40"/>
+          <w:rtl/>
+          <w:lang w:bidi="fa-IR"/>
+        </w:rPr>
+        <w:t>علوم انسانی</w:t>
+      </w:r>
+    </w:p>
+    <w:p>
+      <w:pPr>
+        <w:pStyle w:val="ListParagraph"/>
+        <w:numPr>
+          <w:ilvl w:val="1"/>
+          <w:numId w:val="2"/>
+        </w:numPr>
+        <w:bidi/>
+        <w:rPr>
+          <w:rFonts w:ascii="Palatino Linotype" w:hAnsi="Palatino Linotype" w:cs="B Nazanin"/>
+          <w:sz w:val="40"/>
+          <w:szCs w:val="40"/>
+          <w:lang w:bidi="fa-IR"/>
+        </w:rPr>
+      </w:pPr>
+      <w:r>
+        <w:rPr>
+          <w:rFonts w:ascii="Palatino Linotype" w:hAnsi="Palatino Linotype" w:cs="B Nazanin" w:hint="cs"/>
+          <w:sz w:val="40"/>
+          <w:szCs w:val="40"/>
+          <w:rtl/>
+          <w:lang w:bidi="fa-IR"/>
+        </w:rPr>
+        <w:t>دروس مشترک</w:t>
+      </w:r>
+    </w:p>
+    <w:p>
+      <w:pPr>
+        <w:pStyle w:val="ListParagraph"/>
+        <w:numPr>
+          <w:ilvl w:val="0"/>
+          <w:numId w:val="2"/>
+        </w:numPr>
+        <w:bidi/>
+        <w:rPr>
+          <w:rFonts w:ascii="Palatino Linotype" w:hAnsi="Palatino Linotype" w:cs="B Nazanin"/>
+          <w:sz w:val="40"/>
+          <w:szCs w:val="40"/>
+          <w:lang w:bidi="fa-IR"/>
+        </w:rPr>
+      </w:pPr>
+      <w:r>
+        <w:rPr>
+          <w:rFonts w:ascii="Palatino Linotype" w:hAnsi="Palatino Linotype" w:cs="B Nazanin" w:hint="cs"/>
+          <w:sz w:val="40"/>
+          <w:szCs w:val="40"/>
+          <w:rtl/>
+          <w:lang w:bidi="fa-IR"/>
+        </w:rPr>
+        <w:t>آموزش ریاضیات و علوم در مقاطع دوره های ابتدایی و متوسطه اول</w:t>
+      </w:r>
+    </w:p>
+    <w:p>
+      <w:pPr>
+        <w:pStyle w:val="ListParagraph"/>
+        <w:numPr>
+          <w:ilvl w:val="1"/>
+          <w:numId w:val="2"/>
+        </w:numPr>
+        <w:bidi/>
+        <w:rPr>
+          <w:rFonts w:ascii="Palatino Linotype" w:hAnsi="Palatino Linotype" w:cs="B Nazanin"/>
+          <w:sz w:val="40"/>
+          <w:szCs w:val="40"/>
+          <w:lang w:bidi="fa-IR"/>
+        </w:rPr>
+      </w:pPr>
+    </w:p>
+    <w:p>
+      <w:pPr>
+        <w:pStyle w:val="ListParagraph"/>
+        <w:numPr>
+          <w:ilvl w:val="0"/>
+          <w:numId w:val="2"/>
+        </w:numPr>
+        <w:bidi/>
+        <w:rPr>
+          <w:rFonts w:ascii="Palatino Linotype" w:hAnsi="Palatino Linotype" w:cs="B Nazanin"/>
+          <w:sz w:val="40"/>
+          <w:szCs w:val="40"/>
+          <w:rtl/>
+          <w:lang w:bidi="fa-IR"/>
+        </w:rPr>
+      </w:pPr>
+      <w:r>
+        <w:rPr>
+          <w:rFonts w:ascii="Palatino Linotype" w:hAnsi="Palatino Linotype" w:cs="B Nazanin"/>
+          <w:sz w:val="40"/>
+          <w:szCs w:val="40"/>
+          <w:lang w:bidi="fa-IR"/>
+        </w:rPr>
+        <w:t>UCMAS</w:t>
+      </w:r>
+    </w:p>
+    <w:p>
+      <w:pPr>
+        <w:pStyle w:val="ListParagraph"/>
+        <w:numPr>
+          <w:ilvl w:val="0"/>
+          <w:numId w:val="2"/>
+        </w:numPr>
+        <w:bidi/>
+        <w:rPr>
+          <w:rFonts w:ascii="Palatino Linotype" w:hAnsi="Palatino Linotype" w:cs="B Nazanin"/>
+          <w:sz w:val="40"/>
+          <w:szCs w:val="40"/>
+          <w:lang w:bidi="fa-IR"/>
+        </w:rPr>
+      </w:pPr>
+      <w:r>
+        <w:rPr>
+          <w:rFonts w:ascii="Palatino Linotype" w:hAnsi="Palatino Linotype" w:cs="B Nazanin" w:hint="cs"/>
+          <w:sz w:val="40"/>
+          <w:szCs w:val="40"/>
+          <w:rtl/>
+          <w:lang w:bidi="fa-IR"/>
+        </w:rPr>
+        <w:t>المپیادهای ریاضی و فیزیک</w:t>
+      </w:r>
+    </w:p>
+    <w:p>
+      <w:pPr>
+        <w:pStyle w:val="ListParagraph"/>
+        <w:numPr>
+          <w:ilvl w:val="0"/>
+          <w:numId w:val="2"/>
+        </w:numPr>
+        <w:bidi/>
+        <w:rPr>
+          <w:rFonts w:ascii="Palatino Linotype" w:hAnsi="Palatino Linotype" w:cs="B Nazanin"/>
+          <w:sz w:val="40"/>
+          <w:szCs w:val="40"/>
+          <w:lang w:bidi="fa-IR"/>
+        </w:rPr>
+      </w:pPr>
+      <w:r>
+        <w:rPr>
+          <w:rFonts w:ascii="Palatino Linotype" w:hAnsi="Palatino Linotype" w:cs="B Nazanin" w:hint="cs"/>
+          <w:sz w:val="40"/>
+          <w:szCs w:val="40"/>
+          <w:rtl/>
+          <w:lang w:bidi="fa-IR"/>
+        </w:rPr>
+        <w:t>مشاوره تحصیلی</w:t>
+      </w:r>
+    </w:p>
+    <w:p>
+      <w:pPr>
+        <w:bidi/>
+        <w:rPr>
+          <w:rFonts w:ascii="Palatino Linotype" w:hAnsi="Palatino Linotype" w:cs="B Nazanin"/>
+          <w:sz w:val="40"/>
+          <w:szCs w:val="40"/>
+          <w:rtl/>
+          <w:lang w:bidi="fa-IR"/>
+        </w:rPr>
+      </w:pPr>
+      <w:r>
+        <w:rPr>
+          <w:rFonts w:ascii="Palatino Linotype" w:hAnsi="Palatino Linotype" w:cs="B Nazanin" w:hint="cs"/>
+          <w:sz w:val="40"/>
+          <w:szCs w:val="40"/>
+          <w:rtl/>
+          <w:lang w:bidi="fa-IR"/>
+        </w:rPr>
+        <w:t>مجتمع آموزشی ماهان علم برای رسیدن به این اهداف آموزشی از واحدهای مختلف و ارتباطات گوناگون این واحدها بهره میبرد که در این این بخش به طور کلی و در بخش بعد به طور جزئی و دقیق به معرفی این واحدها خواهیم پرداخت.</w:t>
+      </w:r>
+    </w:p>
+    <w:p>
+      <w:pPr>
+        <w:bidi/>
+        <w:rPr>
+          <w:rFonts w:ascii="Palatino Linotype" w:hAnsi="Palatino Linotype" w:cs="B Nazanin"/>
+          <w:sz w:val="40"/>
+          <w:szCs w:val="40"/>
+          <w:rtl/>
+          <w:lang w:bidi="fa-IR"/>
+        </w:rPr>
+      </w:pPr>
+      <w:r>
+        <w:rPr>
+          <w:rFonts w:ascii="Palatino Linotype" w:hAnsi="Palatino Linotype" w:cs="B Nazanin" w:hint="cs"/>
+          <w:sz w:val="40"/>
+          <w:szCs w:val="40"/>
+          <w:rtl/>
+          <w:lang w:bidi="fa-IR"/>
+        </w:rPr>
+        <w:t>واحدها:</w:t>
+      </w:r>
+    </w:p>
+    <w:p>
+      <w:pPr>
+        <w:bidi/>
+        <w:rPr>
+          <w:rFonts w:ascii="Palatino Linotype" w:hAnsi="Palatino Linotype" w:cs="B Nazanin"/>
+          <w:sz w:val="40"/>
+          <w:szCs w:val="40"/>
+          <w:rtl/>
+          <w:lang w:bidi="fa-IR"/>
+        </w:rPr>
+      </w:pPr>
+      <w:r>
+        <w:rPr>
+          <w:rFonts w:ascii="Palatino Linotype" w:hAnsi="Palatino Linotype" w:cs="B Nazanin" w:hint="cs"/>
+          <w:sz w:val="40"/>
+          <w:szCs w:val="40"/>
+          <w:rtl/>
+          <w:lang w:bidi="fa-IR"/>
+        </w:rPr>
+        <w:t>واحد کنکور:</w:t>
+      </w:r>
+    </w:p>
+    <w:p>
+      <w:pPr>
+        <w:bidi/>
+        <w:rPr>
+          <w:rFonts w:ascii="Palatino Linotype" w:hAnsi="Palatino Linotype" w:cs="B Nazanin"/>
+          <w:sz w:val="40"/>
+          <w:szCs w:val="40"/>
+          <w:rtl/>
+          <w:lang w:bidi="fa-IR"/>
+        </w:rPr>
+      </w:pPr>
+      <w:r>
+        <w:rPr>
+          <w:rFonts w:ascii="Palatino Linotype" w:hAnsi="Palatino Linotype" w:cs="B Nazanin" w:hint="cs"/>
+          <w:sz w:val="40"/>
+          <w:szCs w:val="40"/>
+          <w:rtl/>
+          <w:lang w:bidi="fa-IR"/>
+        </w:rPr>
+        <w:t xml:space="preserve">این واحد با هدف پرورش رتبه های برترکنکوری آموزش های کنکوری در دو رشته علوم انسانی و علوم تجربی فعالیت می‌کند. هر کدام از این بخش ها از دبیران مربوطه، مشاور تحصیلی اختصاصی رشته، سرتیم دبیران ( که از بین تیم دبیران انتخاب می‌شود )، مسئول </w:t>
+      </w:r>
+      <w:r>
+        <w:rPr>
+          <w:rFonts w:ascii="Palatino Linotype" w:hAnsi="Palatino Linotype" w:cs="B Nazanin" w:hint="cs"/>
+          <w:sz w:val="40"/>
+          <w:szCs w:val="40"/>
+          <w:rtl/>
+          <w:lang w:bidi="fa-IR"/>
+        </w:rPr>
+        <w:lastRenderedPageBreak/>
+        <w:t>نگارش مقالات رشته تشکیل می‌شود. در بخش های زیر به طور دقیق تر درمورد این بخش ها توضیح داده خواهد شد.</w:t>
+      </w:r>
+    </w:p>
+    <w:p>
+      <w:pPr>
+        <w:bidi/>
+        <w:rPr>
+          <w:rFonts w:ascii="Palatino Linotype" w:hAnsi="Palatino Linotype" w:cs="B Nazanin"/>
+          <w:sz w:val="40"/>
+          <w:szCs w:val="40"/>
+          <w:rtl/>
+          <w:lang w:bidi="fa-IR"/>
+        </w:rPr>
+      </w:pPr>
+      <w:r>
+        <w:rPr>
+          <w:rFonts w:ascii="Palatino Linotype" w:hAnsi="Palatino Linotype" w:cs="B Nazanin" w:hint="cs"/>
+          <w:sz w:val="40"/>
+          <w:szCs w:val="40"/>
+          <w:rtl/>
+          <w:lang w:bidi="fa-IR"/>
+        </w:rPr>
+        <w:t>علوم انسانی:</w:t>
+      </w:r>
+    </w:p>
+    <w:p>
+      <w:pPr>
+        <w:bidi/>
+        <w:rPr>
+          <w:rFonts w:ascii="Palatino Linotype" w:hAnsi="Palatino Linotype" w:cs="B Nazanin"/>
+          <w:sz w:val="40"/>
+          <w:szCs w:val="40"/>
+          <w:rtl/>
+          <w:lang w:bidi="fa-IR"/>
+        </w:rPr>
+      </w:pPr>
+      <w:r>
+        <w:rPr>
+          <w:rFonts w:ascii="Palatino Linotype" w:hAnsi="Palatino Linotype" w:cs="B Nazanin" w:hint="cs"/>
+          <w:sz w:val="40"/>
+          <w:szCs w:val="40"/>
+          <w:rtl/>
+          <w:lang w:bidi="fa-IR"/>
+        </w:rPr>
+        <w:t xml:space="preserve">این بخش که وظیفه ارائه آموزش های کنکوری در زمینه های </w:t>
+      </w:r>
+      <w:r>
+        <w:rPr>
+          <w:rFonts w:ascii="Palatino Linotype" w:hAnsi="Palatino Linotype" w:cs="Calibri" w:hint="cs"/>
+          <w:sz w:val="40"/>
+          <w:szCs w:val="40"/>
+          <w:rtl/>
+          <w:lang w:bidi="fa-IR"/>
+        </w:rPr>
+        <w:t>ریاضیات، اقتصاد، زبان و ادبیات فارسی، زبان عربی، تاریخ،</w:t>
+      </w:r>
+      <w:r>
+        <w:rPr>
+          <w:rFonts w:ascii="Palatino Linotype" w:hAnsi="Palatino Linotype" w:cs="Calibri" w:hint="cs"/>
+          <w:sz w:val="40"/>
+          <w:szCs w:val="40"/>
+          <w:rtl/>
+          <w:lang w:bidi="fa-IR"/>
+        </w:rPr>
+        <w:t xml:space="preserve"> جامعه شناسی، فلسفه، منطق و روانشناسی</w:t>
+      </w:r>
+      <w:r>
+        <w:rPr>
+          <w:rFonts w:ascii="Palatino Linotype" w:hAnsi="Palatino Linotype" w:cs="B Nazanin" w:hint="cs"/>
+          <w:sz w:val="40"/>
+          <w:szCs w:val="40"/>
+          <w:rtl/>
+          <w:lang w:bidi="fa-IR"/>
+        </w:rPr>
+        <w:t xml:space="preserve"> را دارد از بخش های زیر تشکیل شده است:</w:t>
+      </w:r>
+    </w:p>
+    <w:p>
+      <w:pPr>
+        <w:bidi/>
+        <w:rPr>
+          <w:rFonts w:ascii="Palatino Linotype" w:hAnsi="Palatino Linotype" w:cs="B Nazanin"/>
+          <w:sz w:val="40"/>
+          <w:szCs w:val="40"/>
+          <w:rtl/>
+          <w:lang w:bidi="fa-IR"/>
+        </w:rPr>
+      </w:pPr>
+      <w:r>
+        <w:rPr>
+          <w:rFonts w:ascii="Palatino Linotype" w:hAnsi="Palatino Linotype" w:cs="B Nazanin" w:hint="cs"/>
+          <w:sz w:val="40"/>
+          <w:szCs w:val="40"/>
+          <w:rtl/>
+          <w:lang w:bidi="fa-IR"/>
+        </w:rPr>
+        <w:t>دبیر:</w:t>
+      </w:r>
+    </w:p>
+    <w:p>
+      <w:pPr>
+        <w:bidi/>
+        <w:rPr>
+          <w:rFonts w:ascii="Palatino Linotype" w:hAnsi="Palatino Linotype" w:cs="B Nazanin"/>
+          <w:sz w:val="40"/>
+          <w:szCs w:val="40"/>
+          <w:rtl/>
+          <w:lang w:bidi="fa-IR"/>
+        </w:rPr>
+      </w:pPr>
+      <w:r>
+        <w:rPr>
+          <w:rFonts w:ascii="Palatino Linotype" w:hAnsi="Palatino Linotype" w:cs="B Nazanin" w:hint="cs"/>
+          <w:sz w:val="40"/>
+          <w:szCs w:val="40"/>
+          <w:rtl/>
+          <w:lang w:bidi="fa-IR"/>
+        </w:rPr>
+        <w:t>دبیر هر درس که به طور پروژه ای یا پیمانکاری با مجتمع فعالیت می‌کند و مسئولیت ارائه درس را دارد.</w:t>
+      </w:r>
+    </w:p>
+    <w:p>
+      <w:pPr>
+        <w:bidi/>
+        <w:rPr>
+          <w:rFonts w:ascii="Palatino Linotype" w:hAnsi="Palatino Linotype" w:cs="B Nazanin"/>
+          <w:sz w:val="40"/>
+          <w:szCs w:val="40"/>
+          <w:rtl/>
+          <w:lang w:bidi="fa-IR"/>
+        </w:rPr>
+      </w:pPr>
+      <w:r>
+        <w:rPr>
+          <w:rFonts w:ascii="Palatino Linotype" w:hAnsi="Palatino Linotype" w:cs="B Nazanin" w:hint="cs"/>
+          <w:sz w:val="40"/>
+          <w:szCs w:val="40"/>
+          <w:rtl/>
+          <w:lang w:bidi="fa-IR"/>
+        </w:rPr>
+        <w:t>گفتنی است که هر دبیر بسته به علاقه خود می‌تواند مقاله ای نوشته و به مسئول نگارش مقالات رشته تحویل دهد و درصورت استمرار در این امر پاداشی از سمت مجتمع برای او در نظر گرفته خواهد شد.</w:t>
+      </w:r>
+    </w:p>
+    <w:p>
+      <w:pPr>
+        <w:bidi/>
+        <w:rPr>
+          <w:rFonts w:ascii="Palatino Linotype" w:hAnsi="Palatino Linotype" w:cs="B Nazanin"/>
+          <w:sz w:val="40"/>
+          <w:szCs w:val="40"/>
+          <w:rtl/>
+          <w:lang w:bidi="fa-IR"/>
+        </w:rPr>
+      </w:pPr>
+      <w:r>
+        <w:rPr>
+          <w:rFonts w:ascii="Palatino Linotype" w:hAnsi="Palatino Linotype" w:cs="B Nazanin" w:hint="cs"/>
+          <w:sz w:val="40"/>
+          <w:szCs w:val="40"/>
+          <w:rtl/>
+          <w:lang w:bidi="fa-IR"/>
+        </w:rPr>
+        <w:t>سرتیم دبیران:</w:t>
+      </w:r>
+    </w:p>
+    <w:p>
+      <w:pPr>
+        <w:bidi/>
+        <w:rPr>
+          <w:rFonts w:ascii="Palatino Linotype" w:hAnsi="Palatino Linotype" w:cs="B Nazanin"/>
+          <w:sz w:val="40"/>
+          <w:szCs w:val="40"/>
+          <w:rtl/>
+          <w:lang w:bidi="fa-IR"/>
+        </w:rPr>
+      </w:pPr>
+      <w:r>
+        <w:rPr>
+          <w:rFonts w:ascii="Palatino Linotype" w:hAnsi="Palatino Linotype" w:cs="B Nazanin" w:hint="cs"/>
+          <w:sz w:val="40"/>
+          <w:szCs w:val="40"/>
+          <w:rtl/>
+          <w:lang w:bidi="fa-IR"/>
+        </w:rPr>
+        <w:t>سرتیم دبیران که از بین دبیران انتخاب می‌شود و معمولا با سابقه ترین دبیر در مجتمع و  عضو واحد مدیریت می‌باشد. وظیفه او بررسی و نظارت بر اجرای صحیح اهداف اموزشی به وسیله نظارت بر عملکرد دانش آموزان در آزمون ها و همچنین رسیدگی به شکایات و پیش</w:t>
+      </w:r>
+      <w:r>
+        <w:rPr>
+          <w:rFonts w:ascii="Palatino Linotype" w:hAnsi="Palatino Linotype" w:cs="B Nazanin" w:hint="cs"/>
+          <w:sz w:val="40"/>
+          <w:szCs w:val="40"/>
+          <w:rtl/>
+          <w:lang w:bidi="fa-IR"/>
+        </w:rPr>
+        <w:t>نهادات دانش آموزان و اولیا که</w:t>
+      </w:r>
+      <w:r>
+        <w:rPr>
+          <w:rFonts w:ascii="Palatino Linotype" w:hAnsi="Palatino Linotype" w:cs="B Nazanin" w:hint="cs"/>
+          <w:sz w:val="40"/>
+          <w:szCs w:val="40"/>
+          <w:rtl/>
+          <w:lang w:bidi="fa-IR"/>
+        </w:rPr>
+        <w:t xml:space="preserve"> به واحد ارتباطات ارائه می‌شود می‌باشد.</w:t>
+      </w:r>
+      <w:r>
+        <w:rPr>
+          <w:rFonts w:ascii="Palatino Linotype" w:hAnsi="Palatino Linotype" w:cs="B Nazanin" w:hint="cs"/>
+          <w:sz w:val="40"/>
+          <w:szCs w:val="40"/>
+          <w:rtl/>
+          <w:lang w:bidi="fa-IR"/>
+        </w:rPr>
+        <w:t xml:space="preserve"> همچنین ایشان مسئول ارتباط مستقیم با واحد مشاوره برای ارائه مشاوره صحیح تحصیلی از طریق واحد مشاوره به دانش آموزان کنکوری می‌باشد.</w:t>
+      </w:r>
+    </w:p>
+    <w:p>
+      <w:pPr>
+        <w:bidi/>
+        <w:rPr>
+          <w:rFonts w:ascii="Palatino Linotype" w:hAnsi="Palatino Linotype" w:cs="B Nazanin"/>
+          <w:sz w:val="40"/>
+          <w:szCs w:val="40"/>
+          <w:rtl/>
+          <w:lang w:bidi="fa-IR"/>
+        </w:rPr>
+      </w:pPr>
+      <w:r>
+        <w:rPr>
+          <w:rFonts w:ascii="Palatino Linotype" w:hAnsi="Palatino Linotype" w:cs="B Nazanin" w:hint="cs"/>
+          <w:sz w:val="40"/>
+          <w:szCs w:val="40"/>
+          <w:rtl/>
+          <w:lang w:bidi="fa-IR"/>
+        </w:rPr>
+        <w:lastRenderedPageBreak/>
+        <w:t>گفتنی است که مسئولیت هرگونه کمبود و نقص در اهداف آموزشی در هر رشته کنکوری بر عهده این شخص می‌باشد.</w:t>
+      </w:r>
+    </w:p>
+    <w:p>
+      <w:pPr>
+        <w:bidi/>
+        <w:rPr>
+          <w:rFonts w:ascii="Palatino Linotype" w:hAnsi="Palatino Linotype" w:cs="B Nazanin"/>
+          <w:sz w:val="40"/>
+          <w:szCs w:val="40"/>
+          <w:rtl/>
+          <w:lang w:bidi="fa-IR"/>
+        </w:rPr>
+      </w:pPr>
+      <w:r>
+        <w:rPr>
+          <w:rFonts w:ascii="Palatino Linotype" w:hAnsi="Palatino Linotype" w:cs="B Nazanin" w:hint="cs"/>
+          <w:sz w:val="40"/>
+          <w:szCs w:val="40"/>
+          <w:rtl/>
+          <w:lang w:bidi="fa-IR"/>
+        </w:rPr>
+        <w:t>مسئول نگارش مقالات:</w:t>
+      </w:r>
+    </w:p>
+    <w:p>
+      <w:pPr>
+        <w:bidi/>
+        <w:rPr>
+          <w:rFonts w:ascii="Palatino Linotype" w:hAnsi="Palatino Linotype" w:cs="B Nazanin"/>
+          <w:sz w:val="40"/>
+          <w:szCs w:val="40"/>
+          <w:rtl/>
+          <w:lang w:bidi="fa-IR"/>
+        </w:rPr>
+      </w:pPr>
+      <w:r>
+        <w:rPr>
+          <w:rFonts w:ascii="Palatino Linotype" w:hAnsi="Palatino Linotype" w:cs="B Nazanin" w:hint="cs"/>
+          <w:sz w:val="40"/>
+          <w:szCs w:val="40"/>
+          <w:rtl/>
+          <w:lang w:bidi="fa-IR"/>
+        </w:rPr>
+        <w:t>این شخص که در صورت امکان از بین دبیران هر رشته انتخاب می‌شود مسئولیت رسیدگی به مقالات رشته را از صفر تا صد برعهده دارد</w:t>
+      </w:r>
+      <w:r>
+        <w:rPr>
+          <w:rFonts w:ascii="Palatino Linotype" w:hAnsi="Palatino Linotype" w:cs="B Nazanin" w:hint="cs"/>
+          <w:sz w:val="40"/>
+          <w:szCs w:val="40"/>
+          <w:rtl/>
+          <w:lang w:bidi="fa-IR"/>
+        </w:rPr>
+        <w:t>. درصورتی که هر دبیر دیگری مثاله ای برای ارائه داشته باشد مسئول نگارش موظف به بررسی و تکمیل مقاله میباشد. این مقاله ها باید بیش از دو مقاله برای هر هفته برای هر رشته باشد و درصورت کم بودن مثاله ها مسئول نگارش مقالات خود موظف به آماده سازی مثاله می‌باشد.</w:t>
+      </w:r>
+    </w:p>
+    <w:p>
+      <w:pPr>
+        <w:bidi/>
+        <w:rPr>
+          <w:rFonts w:ascii="Palatino Linotype" w:hAnsi="Palatino Linotype" w:cs="B Nazanin"/>
+          <w:sz w:val="40"/>
+          <w:szCs w:val="40"/>
+          <w:rtl/>
+          <w:lang w:bidi="fa-IR"/>
+        </w:rPr>
+      </w:pPr>
+      <w:r>
+        <w:rPr>
+          <w:rFonts w:ascii="Palatino Linotype" w:hAnsi="Palatino Linotype" w:cs="B Nazanin" w:hint="cs"/>
+          <w:sz w:val="40"/>
+          <w:szCs w:val="40"/>
+          <w:rtl/>
+          <w:lang w:bidi="fa-IR"/>
+        </w:rPr>
+        <w:t>گقتنی است که این مقالات در فضای مجازی و یا وبلاگ مجتمع منتشر می‌شود.</w:t>
+      </w:r>
+    </w:p>
+    <w:p>
+      <w:pPr>
+        <w:bidi/>
+        <w:rPr>
+          <w:rFonts w:ascii="Palatino Linotype" w:hAnsi="Palatino Linotype" w:cs="B Nazanin"/>
+          <w:sz w:val="40"/>
+          <w:szCs w:val="40"/>
+          <w:rtl/>
+          <w:lang w:bidi="fa-IR"/>
+        </w:rPr>
+      </w:pPr>
+      <w:r>
+        <w:rPr>
+          <w:rFonts w:ascii="Palatino Linotype" w:hAnsi="Palatino Linotype" w:cs="B Nazanin" w:hint="cs"/>
+          <w:sz w:val="40"/>
+          <w:szCs w:val="40"/>
+          <w:rtl/>
+          <w:lang w:bidi="fa-IR"/>
+        </w:rPr>
+        <w:t>مشاور تحصیلی اختصاصی رشته:</w:t>
+      </w:r>
+    </w:p>
+    <w:p>
+      <w:pPr>
+        <w:bidi/>
+        <w:rPr>
+          <w:rFonts w:ascii="Palatino Linotype" w:hAnsi="Palatino Linotype" w:cs="B Nazanin"/>
+          <w:sz w:val="40"/>
+          <w:szCs w:val="40"/>
+          <w:rtl/>
+          <w:lang w:bidi="fa-IR"/>
+        </w:rPr>
+      </w:pPr>
+      <w:bookmarkStart w:id="0" w:name="_GoBack"/>
+      <w:bookmarkEnd w:id="0"/>
+    </w:p>
+    <w:p>
+      <w:pPr>
+        <w:bidi/>
+        <w:rPr>
+          <w:rFonts w:ascii="Palatino Linotype" w:hAnsi="Palatino Linotype" w:cs="B Nazanin"/>
+          <w:sz w:val="40"/>
+          <w:szCs w:val="40"/>
+          <w:rtl/>
+          <w:lang w:bidi="fa-IR"/>
+        </w:rPr>
+      </w:pPr>
+      <w:r>
+        <w:rPr>
+          <w:rFonts w:ascii="Palatino Linotype" w:hAnsi="Palatino Linotype" w:cs="B Nazanin" w:hint="cs"/>
+          <w:sz w:val="40"/>
+          <w:szCs w:val="40"/>
+          <w:rtl/>
+          <w:lang w:bidi="fa-IR"/>
+        </w:rPr>
+        <w:t>ریاضی فیزیک:</w:t>
+      </w:r>
+    </w:p>
+    <w:p>
+      <w:pPr>
+        <w:bidi/>
+        <w:rPr>
+          <w:rFonts w:asciiTheme="majorHAnsi" w:hAnsiTheme="majorHAnsi" w:cs="B Nazanin"/>
+          <w:sz w:val="40"/>
+          <w:szCs w:val="40"/>
+          <w:rtl/>
+          <w:lang w:bidi="fa-IR"/>
+        </w:rPr>
+      </w:pPr>
+      <w:r>
+        <w:rPr>
+          <w:rFonts w:ascii="Palatino Linotype" w:hAnsi="Palatino Linotype" w:cs="B Nazanin" w:hint="cs"/>
+          <w:sz w:val="40"/>
+          <w:szCs w:val="40"/>
+          <w:rtl/>
+          <w:lang w:bidi="fa-IR"/>
+        </w:rPr>
+        <w:t>این بخش که وظیفه ارائه درو</w:t>
+      </w:r>
+      <w:r>
+        <w:rPr>
+          <w:rFonts w:ascii="Palatino Linotype" w:hAnsi="Palatino Linotype" w:cs="B Nazanin" w:hint="cs"/>
+          <w:sz w:val="40"/>
+          <w:szCs w:val="40"/>
+          <w:rtl/>
+          <w:lang w:bidi="fa-IR"/>
+        </w:rPr>
+        <w:t xml:space="preserve">س رشته ریاضی فیزیک در زمینه های </w:t>
+      </w:r>
+      <w:r>
+        <w:rPr>
+          <w:rFonts w:ascii="Palatino Linotype" w:hAnsi="Palatino Linotype" w:cs="B Nazanin" w:hint="cs"/>
+          <w:sz w:val="40"/>
+          <w:szCs w:val="40"/>
+          <w:rtl/>
+          <w:lang w:bidi="fa-IR"/>
+        </w:rPr>
+        <w:t>فارسی،</w:t>
+      </w:r>
+      <w:r>
+        <w:rPr>
+          <w:rFonts w:asciiTheme="majorHAnsi" w:hAnsiTheme="majorHAnsi" w:cstheme="majorHAnsi" w:hint="cs"/>
+          <w:sz w:val="40"/>
+          <w:szCs w:val="40"/>
+          <w:rtl/>
+          <w:lang w:bidi="fa-IR"/>
+        </w:rPr>
+        <w:t xml:space="preserve">هندسه، آمار و احتمال، حسابان، ریاضیات گسسته، فیزیک و شیمی را دارد </w:t>
+      </w:r>
+      <w:r>
+        <w:rPr>
+          <w:rFonts w:asciiTheme="majorHAnsi" w:hAnsiTheme="majorHAnsi" w:cs="B Nazanin" w:hint="cs"/>
+          <w:sz w:val="40"/>
+          <w:szCs w:val="40"/>
+          <w:rtl/>
+          <w:lang w:bidi="fa-IR"/>
+        </w:rPr>
+        <w:t>به مانند بخش علوم انسانی از همان واحدها برای رسیدن به اهداف آموزشی خود بهره می‌برد.</w:t>
+      </w:r>
+    </w:p>
+    <w:p>
+      <w:pPr>
+        <w:bidi/>
+        <w:rPr>
+          <w:rFonts w:asciiTheme="majorHAnsi" w:hAnsiTheme="majorHAnsi" w:cs="B Nazanin"/>
+          <w:sz w:val="40"/>
+          <w:szCs w:val="40"/>
+          <w:rtl/>
+          <w:lang w:bidi="fa-IR"/>
+        </w:rPr>
+      </w:pPr>
+      <w:r>
+        <w:rPr>
+          <w:rFonts w:asciiTheme="majorHAnsi" w:hAnsiTheme="majorHAnsi" w:cs="B Nazanin" w:hint="cs"/>
+          <w:sz w:val="40"/>
+          <w:szCs w:val="40"/>
+          <w:rtl/>
+          <w:lang w:bidi="fa-IR"/>
+        </w:rPr>
+        <w:t>دروس مشترک:</w:t>
+      </w:r>
+    </w:p>
+    <w:p>
+      <w:pPr>
+        <w:bidi/>
+        <w:rPr>
+          <w:rFonts w:asciiTheme="majorHAnsi" w:hAnsiTheme="majorHAnsi" w:cs="B Nazanin"/>
+          <w:sz w:val="40"/>
+          <w:szCs w:val="40"/>
+          <w:lang w:bidi="fa-IR"/>
+        </w:rPr>
+      </w:pPr>
+      <w:r>
+        <w:rPr>
+          <w:rFonts w:asciiTheme="majorHAnsi" w:hAnsiTheme="majorHAnsi" w:cs="B Nazanin" w:hint="cs"/>
+          <w:sz w:val="40"/>
+          <w:szCs w:val="40"/>
+          <w:rtl/>
+          <w:lang w:bidi="fa-IR"/>
+        </w:rPr>
+        <w:lastRenderedPageBreak/>
+        <w:t>این بخش تنها به دو بخش دیگر در دروس عمومی مشترک کمک میکند و تنها از دبیران مربوطه برای ارائه اهداف اموزشی کمک میکند و این دروس مشترک شامل عربی، ادبیات فارسی، فرهنگ و معارف اسلامی و زبان انگلیسی میباشد.</w:t>
+      </w:r>
+    </w:p>
+    <w:p>
+      <w:pPr>
+        <w:bidi/>
+        <w:rPr>
+          <w:rFonts w:ascii="Palatino Linotype" w:hAnsi="Palatino Linotype" w:cs="B Nazanin"/>
+          <w:sz w:val="40"/>
+          <w:szCs w:val="40"/>
+          <w:rtl/>
+          <w:lang w:bidi="fa-IR"/>
+        </w:rPr>
+      </w:pPr>
+    </w:p>
+    <w:p>
+      <w:pPr>
+        <w:bidi/>
+        <w:rPr>
+          <w:rFonts w:ascii="Palatino Linotype" w:hAnsi="Palatino Linotype" w:cs="B Nazanin"/>
+          <w:sz w:val="40"/>
+          <w:szCs w:val="40"/>
+          <w:rtl/>
+          <w:lang w:bidi="fa-IR"/>
+        </w:rPr>
+      </w:pPr>
+      <w:r>
+        <w:rPr>
+          <w:rFonts w:ascii="Palatino Linotype" w:hAnsi="Palatino Linotype" w:cs="B Nazanin" w:hint="cs"/>
+          <w:sz w:val="40"/>
+          <w:szCs w:val="40"/>
+          <w:rtl/>
+          <w:lang w:bidi="fa-IR"/>
+        </w:rPr>
+        <w:t>واحد مقاطع ابتدایی و متوسطه دوره اول:</w:t>
+      </w:r>
+    </w:p>
+    <w:p>
+      <w:pPr>
+        <w:bidi/>
+        <w:rPr>
+          <w:rFonts w:ascii="Palatino Linotype" w:hAnsi="Palatino Linotype" w:cs="B Nazanin" w:hint="cs"/>
+          <w:sz w:val="40"/>
+          <w:szCs w:val="40"/>
+          <w:rtl/>
+          <w:lang w:bidi="fa-IR"/>
+        </w:rPr>
+      </w:pPr>
+      <w:r>
+        <w:rPr>
+          <w:rFonts w:ascii="Palatino Linotype" w:hAnsi="Palatino Linotype" w:cs="B Nazanin" w:hint="cs"/>
+          <w:sz w:val="40"/>
+          <w:szCs w:val="40"/>
+          <w:rtl/>
+          <w:lang w:bidi="fa-IR"/>
+        </w:rPr>
+        <w:t>این واحد با هدف تقویت دانش و خلاقیت دانش آموزان در دروس ریاضی و علوم تجربی در دو مقطع ابتدایی و متوسطه دوره اول تشکیل شده است و از دب</w:t>
+      </w:r>
+      <w:r>
+        <w:rPr>
+          <w:rFonts w:ascii="Palatino Linotype" w:hAnsi="Palatino Linotype" w:cs="B Nazanin" w:hint="cs"/>
+          <w:sz w:val="40"/>
+          <w:szCs w:val="40"/>
+          <w:rtl/>
+          <w:lang w:bidi="fa-IR"/>
+        </w:rPr>
+        <w:t xml:space="preserve">یران، سرتیم دبیران، مسئول نگارش امتحانات، </w:t>
+      </w:r>
+      <w:r>
+        <w:rPr>
+          <w:rFonts w:ascii="Palatino Linotype" w:hAnsi="Palatino Linotype" w:cs="B Nazanin" w:hint="cs"/>
+          <w:sz w:val="40"/>
+          <w:szCs w:val="40"/>
+          <w:rtl/>
+          <w:lang w:bidi="fa-IR"/>
+        </w:rPr>
+        <w:t>مسئول نگارش مقالات تشکیل شده است.</w:t>
+      </w:r>
+    </w:p>
+    <w:p>
+      <w:pPr>
+        <w:bidi/>
+        <w:rPr>
+          <w:rFonts w:ascii="Palatino Linotype" w:hAnsi="Palatino Linotype" w:cs="B Nazanin" w:hint="cs"/>
+          <w:sz w:val="40"/>
+          <w:szCs w:val="40"/>
+          <w:rtl/>
+          <w:lang w:bidi="fa-IR"/>
+        </w:rPr>
+      </w:pPr>
+      <w:r>
+        <w:rPr>
+          <w:rFonts w:ascii="Palatino Linotype" w:hAnsi="Palatino Linotype" w:cs="B Nazanin" w:hint="cs"/>
+          <w:sz w:val="40"/>
+          <w:szCs w:val="40"/>
+          <w:rtl/>
+          <w:lang w:bidi="fa-IR"/>
+        </w:rPr>
+        <w:t>این مجتمع بنا به درخواست اولیاها و دانش آموزان</w:t>
+      </w:r>
+      <w:r>
+        <w:rPr>
+          <w:rFonts w:ascii="Palatino Linotype" w:hAnsi="Palatino Linotype" w:cs="B Nazanin" w:hint="cs"/>
+          <w:sz w:val="40"/>
+          <w:szCs w:val="40"/>
+          <w:rtl/>
+          <w:lang w:bidi="fa-IR"/>
+        </w:rPr>
+        <w:t xml:space="preserve"> کلاس های مختلفی برای این دو درس در مقاطع مختلف ارائه می‌دهد.</w:t>
+      </w:r>
+    </w:p>
+    <w:p>
+      <w:pPr>
+        <w:bidi/>
+        <w:rPr>
+          <w:rFonts w:ascii="Palatino Linotype" w:hAnsi="Palatino Linotype" w:cs="B Nazanin"/>
+          <w:sz w:val="40"/>
+          <w:szCs w:val="40"/>
+          <w:rtl/>
+          <w:lang w:bidi="fa-IR"/>
+        </w:rPr>
+      </w:pPr>
+      <w:r>
+        <w:rPr>
+          <w:rFonts w:ascii="Palatino Linotype" w:hAnsi="Palatino Linotype" w:cs="B Nazanin" w:hint="cs"/>
+          <w:sz w:val="40"/>
+          <w:szCs w:val="40"/>
+          <w:rtl/>
+          <w:lang w:bidi="fa-IR"/>
+        </w:rPr>
+        <w:t>دبیر</w:t>
+      </w:r>
+      <w:r>
+        <w:rPr>
+          <w:rFonts w:ascii="Palatino Linotype" w:hAnsi="Palatino Linotype" w:cs="B Nazanin" w:hint="cs"/>
+          <w:sz w:val="40"/>
+          <w:szCs w:val="40"/>
+          <w:rtl/>
+          <w:lang w:bidi="fa-IR"/>
+        </w:rPr>
+        <w:t>:</w:t>
+      </w:r>
+    </w:p>
+    <w:p>
+      <w:pPr>
+        <w:bidi/>
+        <w:rPr>
+          <w:rFonts w:ascii="Palatino Linotype" w:hAnsi="Palatino Linotype" w:cs="B Nazanin" w:hint="cs"/>
+          <w:sz w:val="40"/>
+          <w:szCs w:val="40"/>
+          <w:rtl/>
+          <w:lang w:bidi="fa-IR"/>
+        </w:rPr>
+      </w:pPr>
+      <w:r>
+        <w:rPr>
+          <w:rFonts w:ascii="Palatino Linotype" w:hAnsi="Palatino Linotype" w:cs="B Nazanin" w:hint="cs"/>
+          <w:sz w:val="40"/>
+          <w:szCs w:val="40"/>
+          <w:rtl/>
+          <w:lang w:bidi="fa-IR"/>
+        </w:rPr>
+        <w:t>دبیران در این واحد آموزشی</w:t>
+      </w:r>
+      <w:r>
+        <w:rPr>
+          <w:rFonts w:ascii="Palatino Linotype" w:hAnsi="Palatino Linotype" w:cs="B Nazanin" w:hint="cs"/>
+          <w:sz w:val="40"/>
+          <w:szCs w:val="40"/>
+          <w:rtl/>
+          <w:lang w:bidi="fa-IR"/>
+        </w:rPr>
+        <w:t xml:space="preserve"> وظیفه ارائه درس، ارزیابی دانش آموزان از طریق امتحانات و سایر روش های دلخواه مانند حل تمرین یا ..... ، ارائه نتیجه این ارزیابی در قالب یک نمره از 0 تا 20 و برگزاری امتحانات به کمک سایر دبیران و با هماهنگی واحد مدیریت را برعهده دارند.</w:t>
+      </w:r>
+    </w:p>
+    <w:p>
+      <w:pPr>
+        <w:bidi/>
+        <w:rPr>
+          <w:rFonts w:ascii="Palatino Linotype" w:hAnsi="Palatino Linotype" w:cs="B Nazanin"/>
+          <w:sz w:val="40"/>
+          <w:szCs w:val="40"/>
+          <w:rtl/>
+          <w:lang w:bidi="fa-IR"/>
+        </w:rPr>
+      </w:pPr>
+      <w:r>
+        <w:rPr>
+          <w:rFonts w:ascii="Palatino Linotype" w:hAnsi="Palatino Linotype" w:cs="B Nazanin" w:hint="cs"/>
+          <w:sz w:val="40"/>
+          <w:szCs w:val="40"/>
+          <w:rtl/>
+          <w:lang w:bidi="fa-IR"/>
+        </w:rPr>
+        <w:t>گفتنی است که به مانند دبیران واحد کنکور دبیران این واحد نیز میتوانند در تولید مقالات هفتگی همکاری داشته باشند و در صورت استمرار از همان میزان پاداش برخوردار خواهند شد.</w:t>
+      </w:r>
+    </w:p>
+    <w:p>
+      <w:pPr>
+        <w:bidi/>
+        <w:rPr>
+          <w:rFonts w:ascii="Palatino Linotype" w:hAnsi="Palatino Linotype" w:cs="B Nazanin"/>
+          <w:sz w:val="40"/>
+          <w:szCs w:val="40"/>
+          <w:rtl/>
+          <w:lang w:bidi="fa-IR"/>
+        </w:rPr>
+      </w:pPr>
+      <w:r>
+        <w:rPr>
+          <w:rFonts w:ascii="Palatino Linotype" w:hAnsi="Palatino Linotype" w:cs="B Nazanin" w:hint="cs"/>
+          <w:sz w:val="40"/>
+          <w:szCs w:val="40"/>
+          <w:rtl/>
+          <w:lang w:bidi="fa-IR"/>
+        </w:rPr>
+        <w:t>سرتیم دبیران:</w:t>
+      </w:r>
+    </w:p>
+    <w:p>
+      <w:pPr>
+        <w:bidi/>
+        <w:rPr>
+          <w:rFonts w:ascii="Palatino Linotype" w:hAnsi="Palatino Linotype" w:cs="B Nazanin"/>
+          <w:sz w:val="40"/>
+          <w:szCs w:val="40"/>
+          <w:rtl/>
+          <w:lang w:bidi="fa-IR"/>
+        </w:rPr>
+      </w:pPr>
+      <w:r>
+        <w:rPr>
+          <w:rFonts w:ascii="Palatino Linotype" w:hAnsi="Palatino Linotype" w:cs="B Nazanin" w:hint="cs"/>
+          <w:sz w:val="40"/>
+          <w:szCs w:val="40"/>
+          <w:rtl/>
+          <w:lang w:bidi="fa-IR"/>
+        </w:rPr>
+        <w:lastRenderedPageBreak/>
+        <w:t xml:space="preserve">به مانند واحد کنکور </w:t>
+      </w:r>
+    </w:p>
+    <w:p>
+      <w:pPr>
+        <w:bidi/>
+        <w:rPr>
+          <w:rFonts w:ascii="Palatino Linotype" w:hAnsi="Palatino Linotype" w:cs="B Nazanin"/>
+          <w:sz w:val="40"/>
+          <w:szCs w:val="40"/>
+          <w:lang w:bidi="fa-IR"/>
+        </w:rPr>
+      </w:pPr>
+      <w:r>
+        <w:rPr>
+          <w:rFonts w:ascii="Palatino Linotype" w:hAnsi="Palatino Linotype" w:cs="B Nazanin" w:hint="cs"/>
+          <w:sz w:val="40"/>
+          <w:szCs w:val="40"/>
+          <w:rtl/>
+          <w:lang w:bidi="fa-IR"/>
+        </w:rPr>
+        <w:t xml:space="preserve">واحد </w:t>
+      </w:r>
+      <w:r>
+        <w:rPr>
+          <w:rFonts w:ascii="Palatino Linotype" w:hAnsi="Palatino Linotype" w:cs="B Nazanin"/>
+          <w:sz w:val="40"/>
+          <w:szCs w:val="40"/>
+          <w:lang w:bidi="fa-IR"/>
+        </w:rPr>
+        <w:t>UCMAS</w:t>
+      </w:r>
+      <w:r>
+        <w:rPr>
+          <w:rFonts w:ascii="Palatino Linotype" w:hAnsi="Palatino Linotype" w:cs="B Nazanin" w:hint="cs"/>
+          <w:sz w:val="40"/>
+          <w:szCs w:val="40"/>
+          <w:rtl/>
+          <w:lang w:bidi="fa-IR"/>
+        </w:rPr>
+        <w:t>:</w:t>
+      </w:r>
+    </w:p>
+    <w:p>
+      <w:pPr>
+        <w:bidi/>
+        <w:rPr>
+          <w:rFonts w:ascii="Palatino Linotype" w:hAnsi="Palatino Linotype" w:cs="B Nazanin"/>
+          <w:sz w:val="40"/>
+          <w:szCs w:val="40"/>
+          <w:rtl/>
+          <w:lang w:bidi="fa-IR"/>
+        </w:rPr>
+      </w:pPr>
+      <w:r>
+        <w:rPr>
+          <w:rFonts w:ascii="Palatino Linotype" w:hAnsi="Palatino Linotype" w:cs="B Nazanin" w:hint="cs"/>
+          <w:sz w:val="40"/>
+          <w:szCs w:val="40"/>
+          <w:rtl/>
+          <w:lang w:bidi="fa-IR"/>
+        </w:rPr>
+        <w:t>واحد المپیاد:</w:t>
+      </w:r>
+    </w:p>
+    <w:p>
+      <w:pPr>
+        <w:bidi/>
+        <w:rPr>
+          <w:rFonts w:ascii="Palatino Linotype" w:hAnsi="Palatino Linotype" w:cs="B Nazanin"/>
+          <w:sz w:val="40"/>
+          <w:szCs w:val="40"/>
+          <w:rtl/>
+          <w:lang w:bidi="fa-IR"/>
+        </w:rPr>
+      </w:pPr>
+      <w:r>
+        <w:rPr>
+          <w:rFonts w:ascii="Palatino Linotype" w:hAnsi="Palatino Linotype" w:cs="B Nazanin" w:hint="cs"/>
+          <w:sz w:val="40"/>
+          <w:szCs w:val="40"/>
+          <w:rtl/>
+          <w:lang w:bidi="fa-IR"/>
+        </w:rPr>
+        <w:t>واحد مشاوره:</w:t>
+      </w:r>
+    </w:p>
+    <w:p>
+      <w:pPr>
+        <w:bidi/>
+        <w:rPr>
+          <w:rFonts w:ascii="Palatino Linotype" w:hAnsi="Palatino Linotype" w:cs="B Nazanin"/>
+          <w:sz w:val="40"/>
+          <w:szCs w:val="40"/>
+          <w:rtl/>
+          <w:lang w:bidi="fa-IR"/>
+        </w:rPr>
+      </w:pPr>
+      <w:r>
+        <w:rPr>
+          <w:rFonts w:ascii="Palatino Linotype" w:hAnsi="Palatino Linotype" w:cs="B Nazanin" w:hint="cs"/>
+          <w:sz w:val="40"/>
+          <w:szCs w:val="40"/>
+          <w:rtl/>
+          <w:lang w:bidi="fa-IR"/>
+        </w:rPr>
+        <w:t>واحد ارتباطات:</w:t>
+      </w:r>
+    </w:p>
+    <w:p>
+      <w:pPr>
+        <w:bidi/>
+        <w:rPr>
+          <w:rFonts w:ascii="Palatino Linotype" w:hAnsi="Palatino Linotype" w:cs="B Nazanin"/>
+          <w:sz w:val="40"/>
+          <w:szCs w:val="40"/>
+          <w:rtl/>
+          <w:lang w:bidi="fa-IR"/>
+        </w:rPr>
+      </w:pPr>
+      <w:r>
+        <w:rPr>
+          <w:rFonts w:ascii="Palatino Linotype" w:hAnsi="Palatino Linotype" w:cs="B Nazanin" w:hint="cs"/>
+          <w:sz w:val="40"/>
+          <w:szCs w:val="40"/>
+          <w:rtl/>
+          <w:lang w:bidi="fa-IR"/>
+        </w:rPr>
+        <w:t>واحد مدیریت:</w:t>
+      </w:r>
     </w:p>
     <w:p>
       <w:pPr>
@@ -2632,7 +4647,6 @@
         </w:rPr>
       </w:pPr>
     </w:p>
-    <w:bookmarkEnd w:id="0"/>
     <w:p>
       <w:pPr>
         <w:bidi/>
@@ -2645,7 +4659,7 @@
     <w:sectPr>
       <w:footerReference w:type="default" r:id="rId8"/>
       <w:pgSz w:w="12240" w:h="15840"/>
-      <w:pgMar w:top="1440" w:right="630" w:bottom="1440" w:left="810" w:header="720" w:footer="720" w:gutter="0"/>
+      <w:pgMar w:top="900" w:right="630" w:bottom="1440" w:left="540" w:header="720" w:footer="720" w:gutter="0"/>
       <w:pgBorders w:offsetFrom="page">
         <w:top w:val="single" w:sz="4" w:space="24" w:color="auto"/>
         <w:left w:val="single" w:sz="4" w:space="24" w:color="auto"/>
@@ -2686,48 +4700,11 @@
 
 <file path=word/footer1.xml><?xml version="1.0" encoding="utf-8"?>
 <w:ftr xmlns:wpc="http://schemas.microsoft.com/office/word/2010/wordprocessingCanvas" xmlns:cx="http://schemas.microsoft.com/office/drawing/2014/chartex" xmlns:mc="http://schemas.openxmlformats.org/markup-compatibility/2006" xmlns:o="urn:schemas-microsoft-com:office:office" xmlns:r="http://schemas.openxmlformats.org/officeDocument/2006/relationships" xmlns:m="http://schemas.openxmlformats.org/officeDocument/2006/math" xmlns:v="urn:schemas-microsoft-com:vml" xmlns:wp14="http://schemas.microsoft.com/office/word/2010/wordprocessingDrawing" xmlns:wp="http://schemas.openxmlformats.org/drawingml/2006/wordprocessingDrawing" xmlns:w10="urn:schemas-microsoft-com:office:word" xmlns:w="http://schemas.openxmlformats.org/wordprocessingml/2006/main" xmlns:w14="http://schemas.microsoft.com/office/word/2010/wordml" xmlns:w15="http://schemas.microsoft.com/office/word/2012/wordml" xmlns:w16se="http://schemas.microsoft.com/office/word/2015/wordml/symex" xmlns:wpg="http://schemas.microsoft.com/office/word/2010/wordprocessingGroup" xmlns:wpi="http://schemas.microsoft.com/office/word/2010/wordprocessingInk" xmlns:wne="http://schemas.microsoft.com/office/word/2006/wordml" xmlns:wps="http://schemas.microsoft.com/office/word/2010/wordprocessingShape" mc:Ignorable="w14 w15 w16se wp14">
-  <w:sdt>
-    <w:sdtPr>
-      <w:id w:val="-1430588109"/>
-      <w:docPartObj>
-        <w:docPartGallery w:val="Page Numbers (Bottom of Page)"/>
-        <w:docPartUnique/>
-      </w:docPartObj>
-    </w:sdtPr>
-    <w:sdtEndPr>
-      <w:rPr>
-        <w:noProof/>
-      </w:rPr>
-    </w:sdtEndPr>
-    <w:sdtContent>
-      <w:p>
-        <w:pPr>
-          <w:pStyle w:val="Footer"/>
-        </w:pPr>
-        <w:r>
-          <w:fldChar w:fldCharType="begin"/>
-        </w:r>
-        <w:r>
-          <w:instrText xml:space="preserve"> PAGE   \* MERGEFORMAT </w:instrText>
-        </w:r>
-        <w:r>
-          <w:fldChar w:fldCharType="separate"/>
-        </w:r>
-        <w:r>
-          <w:rPr>
-            <w:noProof/>
-          </w:rPr>
-          <w:t>6</w:t>
-        </w:r>
-        <w:r>
-          <w:rPr>
-            <w:noProof/>
-          </w:rPr>
-          <w:fldChar w:fldCharType="end"/>
-        </w:r>
-      </w:p>
-    </w:sdtContent>
-  </w:sdt>
+  <w:p>
+    <w:pPr>
+      <w:pStyle w:val="Footer"/>
+    </w:pPr>
+  </w:p>
   <w:p>
     <w:pPr>
       <w:pStyle w:val="Footer"/>
@@ -2876,6 +4853,119 @@
     </w:lvl>
   </w:abstractNum>
   <w:abstractNum w:abstractNumId="1" w15:restartNumberingAfterBreak="0">
+    <w:nsid w:val="30E447E6"/>
+    <w:multiLevelType w:val="multilevel"/>
+    <w:tmpl w:val="EB04A33C"/>
+    <w:lvl w:ilvl="0">
+      <w:start w:val="2"/>
+      <w:numFmt w:val="decimal"/>
+      <w:lvlText w:val="%1"/>
+      <w:lvlJc w:val="left"/>
+      <w:pPr>
+        <w:ind w:left="495" w:hanging="495"/>
+      </w:pPr>
+      <w:rPr>
+        <w:rFonts w:hint="default"/>
+      </w:rPr>
+    </w:lvl>
+    <w:lvl w:ilvl="1">
+      <w:start w:val="1"/>
+      <w:numFmt w:val="decimal"/>
+      <w:lvlText w:val="%1-%2"/>
+      <w:lvlJc w:val="left"/>
+      <w:pPr>
+        <w:ind w:left="1440" w:hanging="720"/>
+      </w:pPr>
+      <w:rPr>
+        <w:rFonts w:hint="default"/>
+      </w:rPr>
+    </w:lvl>
+    <w:lvl w:ilvl="2">
+      <w:start w:val="1"/>
+      <w:numFmt w:val="decimal"/>
+      <w:lvlText w:val="%1-%2.%3"/>
+      <w:lvlJc w:val="left"/>
+      <w:pPr>
+        <w:ind w:left="2520" w:hanging="1080"/>
+      </w:pPr>
+      <w:rPr>
+        <w:rFonts w:hint="default"/>
+      </w:rPr>
+    </w:lvl>
+    <w:lvl w:ilvl="3">
+      <w:start w:val="1"/>
+      <w:numFmt w:val="decimal"/>
+      <w:lvlText w:val="%1-%2.%3.%4"/>
+      <w:lvlJc w:val="left"/>
+      <w:pPr>
+        <w:ind w:left="3240" w:hanging="1080"/>
+      </w:pPr>
+      <w:rPr>
+        <w:rFonts w:hint="default"/>
+      </w:rPr>
+    </w:lvl>
+    <w:lvl w:ilvl="4">
+      <w:start w:val="1"/>
+      <w:numFmt w:val="decimal"/>
+      <w:lvlText w:val="%1-%2.%3.%4.%5"/>
+      <w:lvlJc w:val="left"/>
+      <w:pPr>
+        <w:ind w:left="4320" w:hanging="1440"/>
+      </w:pPr>
+      <w:rPr>
+        <w:rFonts w:hint="default"/>
+      </w:rPr>
+    </w:lvl>
+    <w:lvl w:ilvl="5">
+      <w:start w:val="1"/>
+      <w:numFmt w:val="decimal"/>
+      <w:lvlText w:val="%1-%2.%3.%4.%5.%6"/>
+      <w:lvlJc w:val="left"/>
+      <w:pPr>
+        <w:ind w:left="5400" w:hanging="1800"/>
+      </w:pPr>
+      <w:rPr>
+        <w:rFonts w:hint="default"/>
+      </w:rPr>
+    </w:lvl>
+    <w:lvl w:ilvl="6">
+      <w:start w:val="1"/>
+      <w:numFmt w:val="decimal"/>
+      <w:lvlText w:val="%1-%2.%3.%4.%5.%6.%7"/>
+      <w:lvlJc w:val="left"/>
+      <w:pPr>
+        <w:ind w:left="6120" w:hanging="1800"/>
+      </w:pPr>
+      <w:rPr>
+        <w:rFonts w:hint="default"/>
+      </w:rPr>
+    </w:lvl>
+    <w:lvl w:ilvl="7">
+      <w:start w:val="1"/>
+      <w:numFmt w:val="decimal"/>
+      <w:lvlText w:val="%1-%2.%3.%4.%5.%6.%7.%8"/>
+      <w:lvlJc w:val="left"/>
+      <w:pPr>
+        <w:ind w:left="7200" w:hanging="2160"/>
+      </w:pPr>
+      <w:rPr>
+        <w:rFonts w:hint="default"/>
+      </w:rPr>
+    </w:lvl>
+    <w:lvl w:ilvl="8">
+      <w:start w:val="1"/>
+      <w:numFmt w:val="decimal"/>
+      <w:lvlText w:val="%1-%2.%3.%4.%5.%6.%7.%8.%9"/>
+      <w:lvlJc w:val="left"/>
+      <w:pPr>
+        <w:ind w:left="8280" w:hanging="2520"/>
+      </w:pPr>
+      <w:rPr>
+        <w:rFonts w:hint="default"/>
+      </w:rPr>
+    </w:lvl>
+  </w:abstractNum>
+  <w:abstractNum w:abstractNumId="2" w15:restartNumberingAfterBreak="0">
     <w:nsid w:val="3AB14EC1"/>
     <w:multiLevelType w:val="hybridMultilevel"/>
     <w:tmpl w:val="D10C4292"/>
@@ -2890,7 +4980,7 @@
         <w:rFonts w:ascii="Palatino Linotype" w:eastAsiaTheme="minorHAnsi" w:hAnsi="Palatino Linotype" w:cs="B Nazanin" w:hint="default"/>
       </w:rPr>
     </w:lvl>
-    <w:lvl w:ilvl="1" w:tplc="04090003" w:tentative="1">
+    <w:lvl w:ilvl="1" w:tplc="04090003">
       <w:start w:val="1"/>
       <w:numFmt w:val="bullet"/>
       <w:lvlText w:val="o"/>
@@ -2991,6 +5081,9 @@
     <w:abstractNumId w:val="0"/>
   </w:num>
   <w:num w:numId="2">
+    <w:abstractNumId w:val="2"/>
+  </w:num>
+  <w:num w:numId="3">
     <w:abstractNumId w:val="1"/>
   </w:num>
 </w:numbering>
@@ -3760,7 +5853,7 @@
 </file>
 
 <file path=customXml/itemProps1.xml><?xml version="1.0" encoding="utf-8"?>
-<ds:datastoreItem xmlns:ds="http://schemas.openxmlformats.org/officeDocument/2006/customXml" ds:itemID="{8577ADC6-26BF-4979-815E-C82DB976FFB8}">
+<ds:datastoreItem xmlns:ds="http://schemas.openxmlformats.org/officeDocument/2006/customXml" ds:itemID="{1EBCD483-388B-4362-B03F-78D534429922}">
   <ds:schemaRefs>
     <ds:schemaRef ds:uri="http://schemas.openxmlformats.org/officeDocument/2006/bibliography"/>
   </ds:schemaRefs>

</xml_diff>